<commit_message>
Multi Language Apply to menu
Change some menu component to multi language mode
</commit_message>
<xml_diff>
--- a/ECommuBook-APIs.docx
+++ b/ECommuBook-APIs.docx
@@ -1292,8 +1292,6 @@
       <w:r>
         <w:t>Word connection to sentence</w:t>
       </w:r>
-      <w:bookmarkStart w:id="0" w:name="_GoBack"/>
-      <w:bookmarkEnd w:id="0"/>
     </w:p>
     <w:p>
       <w:pPr>
@@ -1332,27 +1330,39 @@
     </w:p>
     <w:p>
       <w:pPr>
-        <w:rPr>
-          <w:rFonts w:eastAsia="宋体"/>
-          <w:lang w:eastAsia="zh-CN"/>
-        </w:rPr>
-      </w:pPr>
-      <w:r>
-        <w:rPr>
-          <w:rFonts w:eastAsia="宋体"/>
-          <w:lang w:eastAsia="zh-CN"/>
-        </w:rPr>
-        <w:t xml:space="preserve">Reboot server: </w:t>
-      </w:r>
-      <w:r>
         <w:rPr>
           <w:rFonts w:eastAsia="宋体"/>
           <w:b/>
           <w:i/>
           <w:lang w:eastAsia="zh-CN"/>
         </w:rPr>
+      </w:pPr>
+      <w:r>
+        <w:rPr>
+          <w:rFonts w:eastAsia="宋体"/>
+          <w:lang w:eastAsia="zh-CN"/>
+        </w:rPr>
+        <w:t xml:space="preserve">Reboot server: </w:t>
+      </w:r>
+      <w:r>
+        <w:rPr>
+          <w:rFonts w:eastAsia="宋体"/>
+          <w:b/>
+          <w:i/>
+          <w:lang w:eastAsia="zh-CN"/>
+        </w:rPr>
         <w:t>sudo shutdown –r now</w:t>
       </w:r>
+    </w:p>
+    <w:p>
+      <w:pPr>
+        <w:rPr>
+          <w:rFonts w:eastAsia="宋体"/>
+          <w:lang w:eastAsia="zh-CN"/>
+        </w:rPr>
+      </w:pPr>
+      <w:bookmarkStart w:id="0" w:name="_GoBack"/>
+      <w:bookmarkEnd w:id="0"/>
     </w:p>
     <w:sectPr>
       <w:pgSz w:w="12240" w:h="15840"/>

</xml_diff>

<commit_message>
Templete Test version for new page
</commit_message>
<xml_diff>
--- a/ECommuBook-APIs.docx
+++ b/ECommuBook-APIs.docx
@@ -1191,28 +1191,8 @@
           <w:lang w:eastAsia="zh-CN"/>
         </w:rPr>
       </w:pPr>
-    </w:p>
-    <w:p>
-      <w:pPr>
-        <w:pStyle w:val="1"/>
-        <w:rPr>
-          <w:lang w:eastAsia="zh-CN"/>
-        </w:rPr>
-      </w:pPr>
-      <w:r>
-        <w:rPr>
-          <w:lang w:eastAsia="zh-CN"/>
-        </w:rPr>
-        <w:t>Big Fixed</w:t>
-      </w:r>
-    </w:p>
-    <w:p>
-      <w:pPr>
-        <w:rPr>
-          <w:rFonts w:eastAsia="宋体"/>
-          <w:lang w:eastAsia="zh-CN"/>
-        </w:rPr>
-      </w:pPr>
+      <w:bookmarkStart w:id="0" w:name="_GoBack"/>
+      <w:bookmarkEnd w:id="0"/>
     </w:p>
     <w:p>
       <w:pPr>
@@ -1361,8 +1341,6 @@
           <w:lang w:eastAsia="zh-CN"/>
         </w:rPr>
       </w:pPr>
-      <w:bookmarkStart w:id="0" w:name="_GoBack"/>
-      <w:bookmarkEnd w:id="0"/>
     </w:p>
     <w:sectPr>
       <w:pgSz w:w="12240" w:h="15840"/>

</xml_diff>

<commit_message>
Add Search Row Page
</commit_message>
<xml_diff>
--- a/ECommuBook-APIs.docx
+++ b/ECommuBook-APIs.docx
@@ -235,7 +235,7 @@
     <w:p>
       <w:pPr>
         <w:rPr>
-          <w:rFonts w:eastAsia="宋体" w:hint="eastAsia"/>
+          <w:rFonts w:eastAsia="宋体"/>
           <w:lang w:eastAsia="zh-CN"/>
         </w:rPr>
       </w:pPr>
@@ -252,11 +252,11 @@
       </w:r>
       <w:proofErr w:type="gramStart"/>
       <w:r>
-        <w:t>.</w:t>
-      </w:r>
-      <w:proofErr w:type="gramEnd"/>
-      <w:r>
-        <w:t xml:space="preserve">*** (Use image post </w:t>
+        <w:t>.*</w:t>
+      </w:r>
+      <w:proofErr w:type="gramEnd"/>
+      <w:r>
+        <w:t xml:space="preserve">** (Use image post </w:t>
       </w:r>
       <w:proofErr w:type="spellStart"/>
       <w:r>
@@ -266,8 +266,6 @@
       <w:r>
         <w:t>, talk later)</w:t>
       </w:r>
-      <w:bookmarkStart w:id="0" w:name="_GoBack"/>
-      <w:bookmarkEnd w:id="0"/>
     </w:p>
     <w:p>
       <w:r>
@@ -349,7 +347,7 @@
     <w:p>
       <w:pPr>
         <w:rPr>
-          <w:rFonts w:eastAsia="宋体" w:hint="eastAsia"/>
+          <w:rFonts w:eastAsia="宋体"/>
           <w:lang w:eastAsia="zh-CN"/>
         </w:rPr>
       </w:pPr>
@@ -873,7 +871,7 @@
     <w:p>
       <w:pPr>
         <w:rPr>
-          <w:rFonts w:eastAsia="宋体" w:hint="eastAsia"/>
+          <w:rFonts w:eastAsia="宋体"/>
           <w:lang w:eastAsia="zh-CN"/>
         </w:rPr>
       </w:pPr>
@@ -899,7 +897,7 @@
     <w:p>
       <w:pPr>
         <w:rPr>
-          <w:rFonts w:eastAsia="宋体" w:hint="eastAsia"/>
+          <w:rFonts w:eastAsia="宋体"/>
           <w:i/>
           <w:lang w:eastAsia="zh-CN"/>
         </w:rPr>
@@ -1089,7 +1087,7 @@
     <w:p>
       <w:pPr>
         <w:rPr>
-          <w:rFonts w:eastAsia="宋体" w:hint="eastAsia"/>
+          <w:rFonts w:eastAsia="宋体"/>
           <w:lang w:eastAsia="zh-CN"/>
         </w:rPr>
       </w:pPr>
@@ -1206,7 +1204,7 @@
       <w:pPr>
         <w:rPr>
           <w:rStyle w:val="a3"/>
-          <w:rFonts w:eastAsia="宋体" w:hint="eastAsia"/>
+          <w:rFonts w:eastAsia="宋体"/>
           <w:lang w:eastAsia="zh-CN"/>
         </w:rPr>
       </w:pPr>
@@ -1330,7 +1328,7 @@
     <w:p>
       <w:pPr>
         <w:rPr>
-          <w:rFonts w:eastAsia="宋体" w:hint="eastAsia"/>
+          <w:rFonts w:eastAsia="宋体"/>
           <w:lang w:eastAsia="zh-CN"/>
         </w:rPr>
       </w:pPr>
@@ -1438,6 +1436,8 @@
       <w:pPr>
         <w:pStyle w:val="1"/>
       </w:pPr>
+      <w:bookmarkStart w:id="0" w:name="_GoBack"/>
+      <w:bookmarkEnd w:id="0"/>
       <w:r>
         <w:t>Mission</w:t>
       </w:r>
@@ -1472,19 +1472,6 @@
           <w:color w:val="FF0000"/>
         </w:rPr>
         <w:t>Voice conversion</w:t>
-      </w:r>
-    </w:p>
-    <w:p>
-      <w:pPr>
-        <w:pStyle w:val="a4"/>
-        <w:numPr>
-          <w:ilvl w:val="0"/>
-          <w:numId w:val="1"/>
-        </w:numPr>
-        <w:ind w:firstLineChars="0"/>
-      </w:pPr>
-      <w:r>
-        <w:t xml:space="preserve">Recognition </w:t>
       </w:r>
     </w:p>
     <w:p>

</xml_diff>

<commit_message>
Revise Default User profile problem
Joke
</commit_message>
<xml_diff>
--- a/ECommuBook-APIs.docx
+++ b/ECommuBook-APIs.docx
@@ -3,44 +3,18 @@
 <w:document xmlns:wpc="http://schemas.microsoft.com/office/word/2010/wordprocessingCanvas" xmlns:mc="http://schemas.openxmlformats.org/markup-compatibility/2006" xmlns:o="urn:schemas-microsoft-com:office:office" xmlns:r="http://schemas.openxmlformats.org/officeDocument/2006/relationships" xmlns:m="http://schemas.openxmlformats.org/officeDocument/2006/math" xmlns:v="urn:schemas-microsoft-com:vml" xmlns:wp14="http://schemas.microsoft.com/office/word/2010/wordprocessingDrawing" xmlns:wp="http://schemas.openxmlformats.org/drawingml/2006/wordprocessingDrawing" xmlns:w10="urn:schemas-microsoft-com:office:word" xmlns:w="http://schemas.openxmlformats.org/wordprocessingml/2006/main" xmlns:w14="http://schemas.microsoft.com/office/word/2010/wordml" xmlns:wpg="http://schemas.microsoft.com/office/word/2010/wordprocessingGroup" xmlns:wpi="http://schemas.microsoft.com/office/word/2010/wordprocessingInk" xmlns:wne="http://schemas.microsoft.com/office/word/2006/wordml" xmlns:wps="http://schemas.microsoft.com/office/word/2010/wordprocessingShape" mc:Ignorable="w14 wp14">
   <w:body>
     <w:p>
-      <w:proofErr w:type="spellStart"/>
-      <w:r>
-        <w:t>ECommuBook</w:t>
-      </w:r>
-      <w:proofErr w:type="spellEnd"/>
-      <w:r>
-        <w:t xml:space="preserve"> REST APIs</w:t>
-      </w:r>
-    </w:p>
-    <w:p>
-      <w:r>
-        <w:t>&lt;</w:t>
-      </w:r>
-      <w:proofErr w:type="gramStart"/>
-      <w:r>
-        <w:t>domain</w:t>
-      </w:r>
-      <w:proofErr w:type="gramEnd"/>
-      <w:r>
-        <w:t>&gt; : server domain (includes ports) , e.g. sepc155.se.cuhk.edu.hk:8080</w:t>
-      </w:r>
-    </w:p>
-    <w:p>
-      <w:r>
-        <w:t>&lt;</w:t>
-      </w:r>
-      <w:proofErr w:type="spellStart"/>
-      <w:r>
-        <w:t>application_name</w:t>
-      </w:r>
-      <w:proofErr w:type="spellEnd"/>
-      <w:proofErr w:type="gramStart"/>
-      <w:r>
-        <w:t>&gt; :</w:t>
-      </w:r>
-      <w:proofErr w:type="gramEnd"/>
-      <w:r>
-        <w:t xml:space="preserve"> application name, e.g. </w:t>
+      <w:r>
+        <w:t>ECommuBook REST APIs</w:t>
+      </w:r>
+    </w:p>
+    <w:p>
+      <w:r>
+        <w:t>&lt;domain&gt; : server domain (includes ports) , e.g. sepc155.se.cuhk.edu.hk:8080</w:t>
+      </w:r>
+    </w:p>
+    <w:p>
+      <w:r>
+        <w:t xml:space="preserve">&lt;application_name&gt; : application name, e.g. </w:t>
       </w:r>
       <w:r>
         <w:t>ECommuBook2-2.0.1-SNAPSHOT</w:t>
@@ -86,23 +60,7 @@
     </w:p>
     <w:p>
       <w:r>
-        <w:t xml:space="preserve">To post </w:t>
-      </w:r>
-      <w:proofErr w:type="spellStart"/>
-      <w:r>
-        <w:t>userprofile</w:t>
-      </w:r>
-      <w:proofErr w:type="spellEnd"/>
-      <w:r>
-        <w:t xml:space="preserve"> </w:t>
-      </w:r>
-      <w:proofErr w:type="spellStart"/>
-      <w:r>
-        <w:t>json</w:t>
-      </w:r>
-      <w:proofErr w:type="spellEnd"/>
-      <w:r>
-        <w:t xml:space="preserve"> object to server. (Example is attached)</w:t>
+        <w:t>To post userprofile json object to server. (Example is attached)</w:t>
       </w:r>
     </w:p>
     <w:p>
@@ -121,49 +79,18 @@
       </w:r>
     </w:p>
     <w:p>
-      <w:proofErr w:type="gramStart"/>
-      <w:r>
-        <w:t>code</w:t>
-      </w:r>
-      <w:proofErr w:type="gramEnd"/>
-      <w:r>
-        <w:t>: "</w:t>
-      </w:r>
-      <w:proofErr w:type="spellStart"/>
-      <w:r>
-        <w:t>Invalid_Id</w:t>
-      </w:r>
-      <w:proofErr w:type="spellEnd"/>
-      <w:r>
-        <w:t>"</w:t>
-      </w:r>
-    </w:p>
-    <w:p>
-      <w:proofErr w:type="gramStart"/>
-      <w:r>
-        <w:t>subject</w:t>
-      </w:r>
-      <w:proofErr w:type="gramEnd"/>
-      <w:r>
-        <w:t>: "User Profile Id is invalid!"</w:t>
-      </w:r>
-    </w:p>
-    <w:p>
-      <w:proofErr w:type="gramStart"/>
-      <w:r>
-        <w:t>message</w:t>
-      </w:r>
-      <w:proofErr w:type="gramEnd"/>
-      <w:r>
-        <w:t>: “</w:t>
-      </w:r>
-      <w:proofErr w:type="spellStart"/>
-      <w:r>
-        <w:t>aaabbb</w:t>
-      </w:r>
-      <w:proofErr w:type="spellEnd"/>
-      <w:r>
-        <w:t xml:space="preserve"> is not valid UUID!"</w:t>
+      <w:r>
+        <w:t>code: "Invalid_Id"</w:t>
+      </w:r>
+    </w:p>
+    <w:p>
+      <w:r>
+        <w:t>subject: "User Profile Id is invalid!"</w:t>
+      </w:r>
+    </w:p>
+    <w:p>
+      <w:r>
+        <w:t>message: “aaabbb is not valid UUID!"</w:t>
       </w:r>
     </w:p>
     <w:p>
@@ -178,15 +105,7 @@
     </w:p>
     <w:p>
       <w:r>
-        <w:t xml:space="preserve">If all UUID are valid, server will check if the image is </w:t>
-      </w:r>
-      <w:proofErr w:type="gramStart"/>
-      <w:r>
-        <w:t>exist</w:t>
-      </w:r>
-      <w:proofErr w:type="gramEnd"/>
-      <w:r>
-        <w:t xml:space="preserve"> on server (Use UUID as key), if not, you will receive this reply message:</w:t>
+        <w:t>If all UUID are valid, server will check if the image is exist on server (Use UUID as key), if not, you will receive this reply message:</w:t>
       </w:r>
     </w:p>
     <w:p>
@@ -195,31 +114,13 @@
       </w:r>
     </w:p>
     <w:p>
-      <w:proofErr w:type="gramStart"/>
-      <w:r>
-        <w:t>code</w:t>
-      </w:r>
-      <w:proofErr w:type="gramEnd"/>
-      <w:r>
-        <w:t>: "</w:t>
-      </w:r>
-      <w:proofErr w:type="spellStart"/>
-      <w:r>
-        <w:t>Image_Required</w:t>
-      </w:r>
-      <w:proofErr w:type="spellEnd"/>
-      <w:r>
-        <w:t>"</w:t>
-      </w:r>
-    </w:p>
-    <w:p>
-      <w:proofErr w:type="gramStart"/>
-      <w:r>
-        <w:t>subject</w:t>
-      </w:r>
-      <w:proofErr w:type="gramEnd"/>
-      <w:r>
-        <w:t>: "Images are required for the following ids"</w:t>
+      <w:r>
+        <w:t>code: "Image_Required"</w:t>
+      </w:r>
+    </w:p>
+    <w:p>
+      <w:r>
+        <w:t>subject: "Images are required for the following ids"</w:t>
       </w:r>
     </w:p>
     <w:p>
@@ -240,31 +141,7 @@
         </w:rPr>
       </w:pPr>
       <w:r>
-        <w:t xml:space="preserve">In this </w:t>
-      </w:r>
-      <w:proofErr w:type="gramStart"/>
-      <w:r>
-        <w:t>case ,</w:t>
-      </w:r>
-      <w:proofErr w:type="gramEnd"/>
-      <w:r>
-        <w:t xml:space="preserve"> user profile is saved on server. ***But you have to upload the image to server</w:t>
-      </w:r>
-      <w:proofErr w:type="gramStart"/>
-      <w:r>
-        <w:t>.*</w:t>
-      </w:r>
-      <w:proofErr w:type="gramEnd"/>
-      <w:r>
-        <w:t xml:space="preserve">** (Use image post </w:t>
-      </w:r>
-      <w:proofErr w:type="spellStart"/>
-      <w:r>
-        <w:t>api</w:t>
-      </w:r>
-      <w:proofErr w:type="spellEnd"/>
-      <w:r>
-        <w:t>, talk later)</w:t>
+        <w:t>In this case , user profile is saved on server. ***But you have to upload the image to server.*** (Use image post api, talk later)</w:t>
       </w:r>
     </w:p>
     <w:p>
@@ -278,33 +155,18 @@
       </w:r>
     </w:p>
     <w:p>
-      <w:proofErr w:type="gramStart"/>
-      <w:r>
-        <w:t>code</w:t>
-      </w:r>
-      <w:proofErr w:type="gramEnd"/>
-      <w:r>
-        <w:t>: “Success"</w:t>
-      </w:r>
-    </w:p>
-    <w:p>
-      <w:proofErr w:type="gramStart"/>
-      <w:r>
-        <w:t>subject</w:t>
-      </w:r>
-      <w:proofErr w:type="gramEnd"/>
-      <w:r>
-        <w:t>: “User Profile Added/Updated!"</w:t>
-      </w:r>
-    </w:p>
-    <w:p>
-      <w:proofErr w:type="gramStart"/>
-      <w:r>
-        <w:t>message</w:t>
-      </w:r>
-      <w:proofErr w:type="gramEnd"/>
-      <w:r>
-        <w:t>: “"</w:t>
+      <w:r>
+        <w:t>code: “Success"</w:t>
+      </w:r>
+    </w:p>
+    <w:p>
+      <w:r>
+        <w:t>subject: “User Profile Added/Updated!"</w:t>
+      </w:r>
+    </w:p>
+    <w:p>
+      <w:r>
+        <w:t>message: “"</w:t>
       </w:r>
     </w:p>
     <w:p>
@@ -327,15 +189,7 @@
     </w:p>
     <w:p>
       <w:r>
-        <w:t xml:space="preserve">[GET] </w:t>
-      </w:r>
-      <w:proofErr w:type="gramStart"/>
-      <w:r>
-        <w:t>http:</w:t>
-      </w:r>
-      <w:proofErr w:type="gramEnd"/>
-      <w:r>
-        <w:t>/</w:t>
+        <w:t>[GET] http:/</w:t>
       </w:r>
       <w:r>
         <w:t>/&lt;domain&gt;/&lt;application_name&gt;/</w:t>
@@ -428,15 +282,7 @@
     </w:p>
     <w:p>
       <w:r>
-        <w:t>[POST] [</w:t>
-      </w:r>
-      <w:proofErr w:type="gramStart"/>
-      <w:r>
-        <w:t>multipart/form-data</w:t>
-      </w:r>
-      <w:proofErr w:type="gramEnd"/>
-      <w:r>
-        <w:t>] http:/</w:t>
+        <w:t>[POST] [multipart/form-data] http:/</w:t>
       </w:r>
       <w:r>
         <w:t>/&lt;domain&gt;/&lt;application_name&gt;/</w:t>
@@ -456,77 +302,28 @@
       </w:r>
     </w:p>
     <w:p>
-      <w:proofErr w:type="gramStart"/>
-      <w:r>
-        <w:t>required</w:t>
-      </w:r>
-      <w:proofErr w:type="gramEnd"/>
-      <w:r>
-        <w:t xml:space="preserve"> </w:t>
-      </w:r>
-      <w:proofErr w:type="spellStart"/>
-      <w:r>
-        <w:t>param</w:t>
-      </w:r>
-      <w:proofErr w:type="spellEnd"/>
-      <w:r>
-        <w:t>:</w:t>
-      </w:r>
-    </w:p>
-    <w:p>
-      <w:proofErr w:type="spellStart"/>
-      <w:proofErr w:type="gramStart"/>
-      <w:r>
-        <w:t>uuid</w:t>
-      </w:r>
-      <w:proofErr w:type="spellEnd"/>
-      <w:r>
-        <w:t xml:space="preserve"> :</w:t>
-      </w:r>
-      <w:proofErr w:type="gramEnd"/>
-      <w:r>
-        <w:t xml:space="preserve"> the </w:t>
-      </w:r>
-      <w:proofErr w:type="spellStart"/>
-      <w:r>
-        <w:t>uuid</w:t>
-      </w:r>
-      <w:proofErr w:type="spellEnd"/>
-      <w:r>
-        <w:t xml:space="preserve"> of the item</w:t>
-      </w:r>
-    </w:p>
-    <w:p>
-      <w:proofErr w:type="gramStart"/>
-      <w:r>
-        <w:t>file</w:t>
-      </w:r>
-      <w:proofErr w:type="gramEnd"/>
-      <w:r>
-        <w:t>: [the image file]</w:t>
-      </w:r>
-    </w:p>
-    <w:p>
-      <w:proofErr w:type="gramStart"/>
-      <w:r>
-        <w:t>if</w:t>
-      </w:r>
-      <w:proofErr w:type="gramEnd"/>
-      <w:r>
-        <w:t xml:space="preserve"> success, you will receive the following reply message:</w:t>
-      </w:r>
-    </w:p>
-    <w:p>
-      <w:r>
-        <w:t>{"</w:t>
-      </w:r>
-      <w:proofErr w:type="spellStart"/>
-      <w:r>
-        <w:t>code":"Success","subject":"Image</w:t>
-      </w:r>
-      <w:proofErr w:type="spellEnd"/>
-      <w:r>
-        <w:t xml:space="preserve"> uploaded","message":"c6a1f87d-3e6e-403d-aa69-b1e8df82c9ae image saved!”}</w:t>
+      <w:r>
+        <w:t>required param:</w:t>
+      </w:r>
+    </w:p>
+    <w:p>
+      <w:r>
+        <w:t>uuid : the uuid of the item</w:t>
+      </w:r>
+    </w:p>
+    <w:p>
+      <w:r>
+        <w:t>file: [the image file]</w:t>
+      </w:r>
+    </w:p>
+    <w:p>
+      <w:r>
+        <w:t>if success, you will receive the following reply message:</w:t>
+      </w:r>
+    </w:p>
+    <w:p>
+      <w:r>
+        <w:t>{"code":"Success","subject":"Image uploaded","message":"c6a1f87d-3e6e-403d-aa69-b1e8df82c9ae image saved!”}</w:t>
       </w:r>
     </w:p>
     <w:p>
@@ -549,13 +346,8 @@
       </w:r>
     </w:p>
     <w:p>
-      <w:proofErr w:type="gramStart"/>
-      <w:r>
-        <w:t>example</w:t>
-      </w:r>
-      <w:proofErr w:type="gramEnd"/>
-      <w:r>
-        <w:t xml:space="preserve"> </w:t>
+      <w:r>
+        <w:t xml:space="preserve">example </w:t>
       </w:r>
     </w:p>
     <w:p>
@@ -571,13 +363,8 @@
     </w:p>
     <w:p>
       <w:r>
-        <w:t xml:space="preserve">To get the image from server according to </w:t>
-      </w:r>
-      <w:proofErr w:type="spellStart"/>
-      <w:r>
-        <w:t>uuid</w:t>
-      </w:r>
-      <w:proofErr w:type="spellEnd"/>
+        <w:t>To get the image from server according to uuid</w:t>
+      </w:r>
     </w:p>
     <w:p/>
     <w:p>
@@ -613,13 +400,8 @@
       </w:r>
     </w:p>
     <w:p>
-      <w:proofErr w:type="gramStart"/>
-      <w:r>
-        <w:t>the</w:t>
-      </w:r>
-      <w:proofErr w:type="gramEnd"/>
-      <w:r>
-        <w:t xml:space="preserve"> log should be in this format:</w:t>
+      <w:r>
+        <w:t>the log should be in this format:</w:t>
       </w:r>
     </w:p>
     <w:p>
@@ -628,57 +410,28 @@
       </w:r>
     </w:p>
     <w:p>
-      <w:proofErr w:type="spellStart"/>
-      <w:proofErr w:type="gramStart"/>
-      <w:r>
-        <w:t>userId</w:t>
-      </w:r>
-      <w:proofErr w:type="spellEnd"/>
-      <w:proofErr w:type="gramEnd"/>
-      <w:r>
-        <w:t>: "69534c53-2174-44b7-b42a-4077d7aa6557"</w:t>
-      </w:r>
-    </w:p>
-    <w:p>
-      <w:proofErr w:type="gramStart"/>
-      <w:r>
-        <w:t>type</w:t>
-      </w:r>
-      <w:proofErr w:type="gramEnd"/>
-      <w:r>
-        <w:t>: "User action"</w:t>
-      </w:r>
-    </w:p>
-    <w:p>
-      <w:proofErr w:type="gramStart"/>
-      <w:r>
-        <w:t>subject</w:t>
-      </w:r>
-      <w:proofErr w:type="gramEnd"/>
-      <w:r>
-        <w:t>: "Click Item"</w:t>
-      </w:r>
-    </w:p>
-    <w:p>
-      <w:proofErr w:type="gramStart"/>
-      <w:r>
-        <w:t>message</w:t>
-      </w:r>
-      <w:proofErr w:type="gramEnd"/>
-      <w:r>
-        <w:t>: "f27b201b-f7f7-46a8-a93a-966170081b4e"</w:t>
-      </w:r>
-    </w:p>
-    <w:p>
-      <w:proofErr w:type="spellStart"/>
-      <w:proofErr w:type="gramStart"/>
-      <w:r>
-        <w:t>logTime</w:t>
-      </w:r>
-      <w:proofErr w:type="spellEnd"/>
-      <w:proofErr w:type="gramEnd"/>
-      <w:r>
-        <w:t>: 20150216161521</w:t>
+      <w:r>
+        <w:t>userId: "69534c53-2174-44b7-b42a-4077d7aa6557"</w:t>
+      </w:r>
+    </w:p>
+    <w:p>
+      <w:r>
+        <w:t>type: "User action"</w:t>
+      </w:r>
+    </w:p>
+    <w:p>
+      <w:r>
+        <w:t>subject: "Click Item"</w:t>
+      </w:r>
+    </w:p>
+    <w:p>
+      <w:r>
+        <w:t>message: "f27b201b-f7f7-46a8-a93a-966170081b4e"</w:t>
+      </w:r>
+    </w:p>
+    <w:p>
+      <w:r>
+        <w:t>logTime: 20150216161521</w:t>
       </w:r>
     </w:p>
     <w:p>
@@ -704,13 +457,8 @@
       </w:r>
     </w:p>
     <w:p>
-      <w:proofErr w:type="gramStart"/>
-      <w:r>
-        <w:t>if</w:t>
-      </w:r>
-      <w:proofErr w:type="gramEnd"/>
-      <w:r>
-        <w:t xml:space="preserve"> success you will receive this reply message:</w:t>
+      <w:r>
+        <w:t>if success you will receive this reply message:</w:t>
       </w:r>
     </w:p>
     <w:p>
@@ -719,33 +467,18 @@
       </w:r>
     </w:p>
     <w:p>
-      <w:proofErr w:type="gramStart"/>
-      <w:r>
-        <w:t>code</w:t>
-      </w:r>
-      <w:proofErr w:type="gramEnd"/>
-      <w:r>
-        <w:t>: "Success"</w:t>
-      </w:r>
-    </w:p>
-    <w:p>
-      <w:proofErr w:type="gramStart"/>
-      <w:r>
-        <w:t>subject</w:t>
-      </w:r>
-      <w:proofErr w:type="gramEnd"/>
-      <w:r>
-        <w:t>: "Log added"</w:t>
-      </w:r>
-    </w:p>
-    <w:p>
-      <w:proofErr w:type="gramStart"/>
-      <w:r>
-        <w:t>message</w:t>
-      </w:r>
-      <w:proofErr w:type="gramEnd"/>
-      <w:r>
-        <w:t>: ""</w:t>
+      <w:r>
+        <w:t>code: "Success"</w:t>
+      </w:r>
+    </w:p>
+    <w:p>
+      <w:r>
+        <w:t>subject: "Log added"</w:t>
+      </w:r>
+    </w:p>
+    <w:p>
+      <w:r>
+        <w:t>message: ""</w:t>
       </w:r>
     </w:p>
     <w:p>
@@ -773,13 +506,8 @@
       </w:r>
     </w:p>
     <w:p>
-      <w:proofErr w:type="gramStart"/>
-      <w:r>
-        <w:t>to</w:t>
-      </w:r>
-      <w:proofErr w:type="gramEnd"/>
-      <w:r>
-        <w:t xml:space="preserve"> get all the log from server</w:t>
+      <w:r>
+        <w:t>to get all the log from server</w:t>
       </w:r>
     </w:p>
     <w:p/>
@@ -795,23 +523,13 @@
       <w:pPr>
         <w:pStyle w:val="2"/>
       </w:pPr>
-      <w:proofErr w:type="gramStart"/>
-      <w:r>
-        <w:t>1)Share</w:t>
-      </w:r>
-      <w:proofErr w:type="gramEnd"/>
-      <w:r>
-        <w:t xml:space="preserve"> Category Function:</w:t>
-      </w:r>
-    </w:p>
-    <w:p>
-      <w:proofErr w:type="gramStart"/>
-      <w:r>
-        <w:t>http:</w:t>
-      </w:r>
-      <w:proofErr w:type="gramEnd"/>
-      <w:r>
-        <w:t>/</w:t>
+      <w:r>
+        <w:t>1)Share Category Function:</w:t>
+      </w:r>
+    </w:p>
+    <w:p>
+      <w:r>
+        <w:t>http:/</w:t>
       </w:r>
       <w:r>
         <w:t>/&lt;domain&gt;/&lt;application_name&gt;/</w:t>
@@ -832,21 +550,8 @@
       </w:r>
     </w:p>
     <w:p>
-      <w:proofErr w:type="gramStart"/>
-      <w:r>
-        <w:t>if</w:t>
-      </w:r>
-      <w:proofErr w:type="gramEnd"/>
-      <w:r>
-        <w:t xml:space="preserve"> success , you will got {"</w:t>
-      </w:r>
-      <w:proofErr w:type="spellStart"/>
-      <w:r>
-        <w:t>code":"Success","subject":"Success","message</w:t>
-      </w:r>
-      <w:proofErr w:type="spellEnd"/>
-      <w:r>
-        <w:t>":""}</w:t>
+      <w:r>
+        <w:t>if success , you will got {"code":"Success","subject":"Success","message":""}</w:t>
       </w:r>
     </w:p>
     <w:p>
@@ -902,24 +607,13 @@
           <w:lang w:eastAsia="zh-CN"/>
         </w:rPr>
       </w:pPr>
-      <w:proofErr w:type="spellStart"/>
-      <w:proofErr w:type="gramStart"/>
       <w:r>
         <w:rPr>
           <w:rFonts w:eastAsia="宋体"/>
           <w:i/>
           <w:lang w:eastAsia="zh-CN"/>
         </w:rPr>
-        <w:t>e.g</w:t>
-      </w:r>
-      <w:proofErr w:type="spellEnd"/>
-      <w:r>
-        <w:rPr>
-          <w:rFonts w:eastAsia="宋体"/>
-          <w:i/>
-          <w:lang w:eastAsia="zh-CN"/>
-        </w:rPr>
-        <w:t xml:space="preserve"> </w:t>
+        <w:t xml:space="preserve">e.g </w:t>
       </w:r>
       <w:r>
         <w:rPr>
@@ -934,9 +628,14 @@
           <w:sz w:val="19"/>
           <w:szCs w:val="19"/>
         </w:rPr>
-        <w:t>http</w:t>
-      </w:r>
-      <w:proofErr w:type="gramEnd"/>
+        <w:t>http://sepc155.se.cuhk.edu.hk:8080</w:t>
+      </w:r>
+      <w:r>
+        <w:rPr>
+          <w:i/>
+        </w:rPr>
+        <w:t>/</w:t>
+      </w:r>
       <w:r>
         <w:rPr>
           <w:rFonts w:ascii="NSimSun" w:hAnsi="NSimSun" w:cs="NSimSun"/>
@@ -944,13 +643,7 @@
           <w:sz w:val="19"/>
           <w:szCs w:val="19"/>
         </w:rPr>
-        <w:t>://sepc155.se.cuhk.edu.hk:8080</w:t>
-      </w:r>
-      <w:r>
-        <w:rPr>
-          <w:i/>
-        </w:rPr>
-        <w:t>/</w:t>
+        <w:t>ECommuBook2-2.0.4</w:t>
       </w:r>
       <w:r>
         <w:rPr>
@@ -959,20 +652,11 @@
           <w:sz w:val="19"/>
           <w:szCs w:val="19"/>
         </w:rPr>
-        <w:t>ECommuBook2-2.0.4</w:t>
-      </w:r>
-      <w:r>
-        <w:rPr>
-          <w:rFonts w:ascii="NSimSun" w:hAnsi="NSimSun" w:cs="NSimSun"/>
+        <w:t>-SNAPSHOT/</w:t>
+      </w:r>
+      <w:r>
+        <w:rPr>
           <w:i/>
-          <w:sz w:val="19"/>
-          <w:szCs w:val="19"/>
-        </w:rPr>
-        <w:t>-SNAPSHOT/</w:t>
-      </w:r>
-      <w:r>
-        <w:rPr>
-          <w:i/>
         </w:rPr>
         <w:t>category/share</w:t>
       </w:r>
@@ -996,54 +680,17 @@
         <w:t>/&lt;application_name&gt;/</w:t>
       </w:r>
       <w:r>
-        <w:t>userProfile</w:t>
-      </w:r>
-      <w:proofErr w:type="gramStart"/>
-      <w:r>
-        <w:t>/{</w:t>
-      </w:r>
-      <w:proofErr w:type="gramEnd"/>
-      <w:r>
-        <w:t>userId}/addCategory/{categoryId}</w:t>
-      </w:r>
-    </w:p>
-    <w:p>
-      <w:r>
-        <w:t>It will add the (</w:t>
-      </w:r>
-      <w:proofErr w:type="spellStart"/>
-      <w:r>
-        <w:t>categoryId</w:t>
-      </w:r>
-      <w:proofErr w:type="spellEnd"/>
-      <w:r>
-        <w:t>) to the user profile (</w:t>
-      </w:r>
-      <w:proofErr w:type="spellStart"/>
-      <w:r>
-        <w:t>userId</w:t>
-      </w:r>
-      <w:proofErr w:type="spellEnd"/>
-      <w:r>
-        <w:t>)</w:t>
-      </w:r>
-      <w:proofErr w:type="gramStart"/>
-      <w:r>
-        <w:t>,</w:t>
-      </w:r>
-      <w:proofErr w:type="gramEnd"/>
-      <w:r>
-        <w:t xml:space="preserve"> user can sync the user profile to download the new category.</w:t>
-      </w:r>
-    </w:p>
-    <w:p>
-      <w:proofErr w:type="gramStart"/>
-      <w:r>
-        <w:t>if</w:t>
-      </w:r>
-      <w:proofErr w:type="gramEnd"/>
-      <w:r>
-        <w:t xml:space="preserve"> success , you will got success message.</w:t>
+        <w:t>userProfile/{userId}/addCategory/{categoryId}</w:t>
+      </w:r>
+    </w:p>
+    <w:p>
+      <w:r>
+        <w:t>It will add the (categoryId) to the user profile (userId), user can sync the user profile to download the new category.</w:t>
+      </w:r>
+    </w:p>
+    <w:p>
+      <w:r>
+        <w:t>if success , you will got success message.</w:t>
       </w:r>
     </w:p>
     <w:p>
@@ -1181,23 +828,7 @@
     </w:p>
     <w:p>
       <w:r>
-        <w:t>Get the synthesis speech of &lt;text&gt; in &lt;</w:t>
-      </w:r>
-      <w:proofErr w:type="spellStart"/>
-      <w:r>
-        <w:t>speechLanguageCode</w:t>
-      </w:r>
-      <w:proofErr w:type="spellEnd"/>
-      <w:r>
-        <w:t>&gt; with &lt;</w:t>
-      </w:r>
-      <w:proofErr w:type="spellStart"/>
-      <w:r>
-        <w:t>speechGender</w:t>
-      </w:r>
-      <w:proofErr w:type="spellEnd"/>
-      <w:r>
-        <w:t>&gt; gender</w:t>
+        <w:t>Get the synthesis speech of &lt;text&gt; in &lt;speechLanguageCode&gt; with &lt;speechGender&gt; gender</w:t>
       </w:r>
     </w:p>
     <w:p>
@@ -1298,31 +929,7 @@
     </w:p>
     <w:p>
       <w:r>
-        <w:t>Translate &lt;</w:t>
-      </w:r>
-      <w:proofErr w:type="spellStart"/>
-      <w:r>
-        <w:t>sourceText</w:t>
-      </w:r>
-      <w:proofErr w:type="spellEnd"/>
-      <w:r>
-        <w:t>&gt; from &lt;</w:t>
-      </w:r>
-      <w:proofErr w:type="spellStart"/>
-      <w:r>
-        <w:t>sourceLanguage</w:t>
-      </w:r>
-      <w:proofErr w:type="spellEnd"/>
-      <w:r>
-        <w:t>&gt; to &lt;</w:t>
-      </w:r>
-      <w:proofErr w:type="spellStart"/>
-      <w:r>
-        <w:t>targetLanguage</w:t>
-      </w:r>
-      <w:proofErr w:type="spellEnd"/>
-      <w:r>
-        <w:t>&gt;</w:t>
+        <w:t>Translate &lt;sourceText&gt; from &lt;sourceLanguage&gt; to &lt;targetLanguage&gt;</w:t>
       </w:r>
     </w:p>
     <w:p>
@@ -1436,8 +1043,6 @@
       <w:pPr>
         <w:pStyle w:val="1"/>
       </w:pPr>
-      <w:bookmarkStart w:id="0" w:name="_GoBack"/>
-      <w:bookmarkEnd w:id="0"/>
       <w:r>
         <w:t>Mission</w:t>
       </w:r>
@@ -1486,6 +1091,11 @@
       <w:r>
         <w:t>Popup translate</w:t>
       </w:r>
+      <w:r>
+        <w:t xml:space="preserve"> and edit</w:t>
+      </w:r>
+      <w:bookmarkStart w:id="0" w:name="_GoBack"/>
+      <w:bookmarkEnd w:id="0"/>
     </w:p>
     <w:p>
       <w:pPr>
@@ -1534,14 +1144,12 @@
         </w:rPr>
         <w:t xml:space="preserve">Server </w:t>
       </w:r>
-      <w:proofErr w:type="spellStart"/>
       <w:r>
         <w:rPr>
           <w:rStyle w:val="1Char"/>
         </w:rPr>
         <w:t>Cmd</w:t>
       </w:r>
-      <w:proofErr w:type="spellEnd"/>
       <w:r>
         <w:rPr>
           <w:rFonts w:eastAsia="宋体"/>
@@ -1566,7 +1174,6 @@
         </w:rPr>
         <w:t xml:space="preserve">Reboot server: </w:t>
       </w:r>
-      <w:proofErr w:type="spellStart"/>
       <w:r>
         <w:rPr>
           <w:rFonts w:eastAsia="宋体"/>
@@ -1574,17 +1181,7 @@
           <w:i/>
           <w:lang w:eastAsia="zh-CN"/>
         </w:rPr>
-        <w:t>sudo</w:t>
-      </w:r>
-      <w:proofErr w:type="spellEnd"/>
-      <w:r>
-        <w:rPr>
-          <w:rFonts w:eastAsia="宋体"/>
-          <w:b/>
-          <w:i/>
-          <w:lang w:eastAsia="zh-CN"/>
-        </w:rPr>
-        <w:t xml:space="preserve"> shutdown –r now</w:t>
+        <w:t>sudo shutdown –r now</w:t>
       </w:r>
     </w:p>
     <w:p>

</xml_diff>

<commit_message>
Move Add Item into Category Page
</commit_message>
<xml_diff>
--- a/ECommuBook-APIs.docx
+++ b/ECommuBook-APIs.docx
@@ -3,44 +3,18 @@
 <w:document xmlns:wpc="http://schemas.microsoft.com/office/word/2010/wordprocessingCanvas" xmlns:mc="http://schemas.openxmlformats.org/markup-compatibility/2006" xmlns:o="urn:schemas-microsoft-com:office:office" xmlns:r="http://schemas.openxmlformats.org/officeDocument/2006/relationships" xmlns:m="http://schemas.openxmlformats.org/officeDocument/2006/math" xmlns:v="urn:schemas-microsoft-com:vml" xmlns:wp14="http://schemas.microsoft.com/office/word/2010/wordprocessingDrawing" xmlns:wp="http://schemas.openxmlformats.org/drawingml/2006/wordprocessingDrawing" xmlns:w10="urn:schemas-microsoft-com:office:word" xmlns:w="http://schemas.openxmlformats.org/wordprocessingml/2006/main" xmlns:w14="http://schemas.microsoft.com/office/word/2010/wordml" xmlns:wpg="http://schemas.microsoft.com/office/word/2010/wordprocessingGroup" xmlns:wpi="http://schemas.microsoft.com/office/word/2010/wordprocessingInk" xmlns:wne="http://schemas.microsoft.com/office/word/2006/wordml" xmlns:wps="http://schemas.microsoft.com/office/word/2010/wordprocessingShape" mc:Ignorable="w14 wp14">
   <w:body>
     <w:p>
-      <w:proofErr w:type="spellStart"/>
-      <w:r>
-        <w:t>ECommuBook</w:t>
-      </w:r>
-      <w:proofErr w:type="spellEnd"/>
-      <w:r>
-        <w:t xml:space="preserve"> REST APIs</w:t>
-      </w:r>
-    </w:p>
-    <w:p>
-      <w:r>
-        <w:t>&lt;</w:t>
-      </w:r>
-      <w:proofErr w:type="gramStart"/>
-      <w:r>
-        <w:t>domain</w:t>
-      </w:r>
-      <w:proofErr w:type="gramEnd"/>
-      <w:r>
-        <w:t>&gt; : server domain (includes ports) , e.g. sepc155.se.cuhk.edu.hk:8080</w:t>
-      </w:r>
-    </w:p>
-    <w:p>
-      <w:r>
-        <w:t>&lt;</w:t>
-      </w:r>
-      <w:proofErr w:type="spellStart"/>
-      <w:r>
-        <w:t>application_name</w:t>
-      </w:r>
-      <w:proofErr w:type="spellEnd"/>
-      <w:proofErr w:type="gramStart"/>
-      <w:r>
-        <w:t>&gt; :</w:t>
-      </w:r>
-      <w:proofErr w:type="gramEnd"/>
-      <w:r>
-        <w:t xml:space="preserve"> application name, e.g. </w:t>
+      <w:r>
+        <w:t>ECommuBook REST APIs</w:t>
+      </w:r>
+    </w:p>
+    <w:p>
+      <w:r>
+        <w:t>&lt;domain&gt; : server domain (includes ports) , e.g. sepc155.se.cuhk.edu.hk:8080</w:t>
+      </w:r>
+    </w:p>
+    <w:p>
+      <w:r>
+        <w:t xml:space="preserve">&lt;application_name&gt; : application name, e.g. </w:t>
       </w:r>
       <w:r>
         <w:t>ECommuBook2-2.0.1-SNAPSHOT</w:t>
@@ -86,23 +60,7 @@
     </w:p>
     <w:p>
       <w:r>
-        <w:t xml:space="preserve">To post </w:t>
-      </w:r>
-      <w:proofErr w:type="spellStart"/>
-      <w:r>
-        <w:t>userprofile</w:t>
-      </w:r>
-      <w:proofErr w:type="spellEnd"/>
-      <w:r>
-        <w:t xml:space="preserve"> </w:t>
-      </w:r>
-      <w:proofErr w:type="spellStart"/>
-      <w:r>
-        <w:t>json</w:t>
-      </w:r>
-      <w:proofErr w:type="spellEnd"/>
-      <w:r>
-        <w:t xml:space="preserve"> object to server. (Example is attached)</w:t>
+        <w:t>To post userprofile json object to server. (Example is attached)</w:t>
       </w:r>
     </w:p>
     <w:p>
@@ -121,49 +79,18 @@
       </w:r>
     </w:p>
     <w:p>
-      <w:proofErr w:type="gramStart"/>
-      <w:r>
-        <w:t>code</w:t>
-      </w:r>
-      <w:proofErr w:type="gramEnd"/>
-      <w:r>
-        <w:t>: "</w:t>
-      </w:r>
-      <w:proofErr w:type="spellStart"/>
-      <w:r>
-        <w:t>Invalid_Id</w:t>
-      </w:r>
-      <w:proofErr w:type="spellEnd"/>
-      <w:r>
-        <w:t>"</w:t>
-      </w:r>
-    </w:p>
-    <w:p>
-      <w:proofErr w:type="gramStart"/>
-      <w:r>
-        <w:t>subject</w:t>
-      </w:r>
-      <w:proofErr w:type="gramEnd"/>
-      <w:r>
-        <w:t>: "User Profile Id is invalid!"</w:t>
-      </w:r>
-    </w:p>
-    <w:p>
-      <w:proofErr w:type="gramStart"/>
-      <w:r>
-        <w:t>message</w:t>
-      </w:r>
-      <w:proofErr w:type="gramEnd"/>
-      <w:r>
-        <w:t>: “</w:t>
-      </w:r>
-      <w:proofErr w:type="spellStart"/>
-      <w:r>
-        <w:t>aaabbb</w:t>
-      </w:r>
-      <w:proofErr w:type="spellEnd"/>
-      <w:r>
-        <w:t xml:space="preserve"> is not valid UUID!"</w:t>
+      <w:r>
+        <w:t>code: "Invalid_Id"</w:t>
+      </w:r>
+    </w:p>
+    <w:p>
+      <w:r>
+        <w:t>subject: "User Profile Id is invalid!"</w:t>
+      </w:r>
+    </w:p>
+    <w:p>
+      <w:r>
+        <w:t>message: “aaabbb is not valid UUID!"</w:t>
       </w:r>
     </w:p>
     <w:p>
@@ -178,15 +105,7 @@
     </w:p>
     <w:p>
       <w:r>
-        <w:t xml:space="preserve">If all UUID are valid, server will check if the image is </w:t>
-      </w:r>
-      <w:proofErr w:type="gramStart"/>
-      <w:r>
-        <w:t>exist</w:t>
-      </w:r>
-      <w:proofErr w:type="gramEnd"/>
-      <w:r>
-        <w:t xml:space="preserve"> on server (Use UUID as key), if not, you will receive this reply message:</w:t>
+        <w:t>If all UUID are valid, server will check if the image is exist on server (Use UUID as key), if not, you will receive this reply message:</w:t>
       </w:r>
     </w:p>
     <w:p>
@@ -195,31 +114,13 @@
       </w:r>
     </w:p>
     <w:p>
-      <w:proofErr w:type="gramStart"/>
-      <w:r>
-        <w:t>code</w:t>
-      </w:r>
-      <w:proofErr w:type="gramEnd"/>
-      <w:r>
-        <w:t>: "</w:t>
-      </w:r>
-      <w:proofErr w:type="spellStart"/>
-      <w:r>
-        <w:t>Image_Required</w:t>
-      </w:r>
-      <w:proofErr w:type="spellEnd"/>
-      <w:r>
-        <w:t>"</w:t>
-      </w:r>
-    </w:p>
-    <w:p>
-      <w:proofErr w:type="gramStart"/>
-      <w:r>
-        <w:t>subject</w:t>
-      </w:r>
-      <w:proofErr w:type="gramEnd"/>
-      <w:r>
-        <w:t>: "Images are required for the following ids"</w:t>
+      <w:r>
+        <w:t>code: "Image_Required"</w:t>
+      </w:r>
+    </w:p>
+    <w:p>
+      <w:r>
+        <w:t>subject: "Images are required for the following ids"</w:t>
       </w:r>
     </w:p>
     <w:p>
@@ -240,31 +141,7 @@
         </w:rPr>
       </w:pPr>
       <w:r>
-        <w:t xml:space="preserve">In this </w:t>
-      </w:r>
-      <w:proofErr w:type="gramStart"/>
-      <w:r>
-        <w:t>case ,</w:t>
-      </w:r>
-      <w:proofErr w:type="gramEnd"/>
-      <w:r>
-        <w:t xml:space="preserve"> user profile is saved on server. ***But you have to upload the image to server</w:t>
-      </w:r>
-      <w:proofErr w:type="gramStart"/>
-      <w:r>
-        <w:t>.*</w:t>
-      </w:r>
-      <w:proofErr w:type="gramEnd"/>
-      <w:r>
-        <w:t xml:space="preserve">** (Use image post </w:t>
-      </w:r>
-      <w:proofErr w:type="spellStart"/>
-      <w:r>
-        <w:t>api</w:t>
-      </w:r>
-      <w:proofErr w:type="spellEnd"/>
-      <w:r>
-        <w:t>, talk later)</w:t>
+        <w:t>In this case , user profile is saved on server. ***But you have to upload the image to server.*** (Use image post api, talk later)</w:t>
       </w:r>
     </w:p>
     <w:p>
@@ -278,33 +155,18 @@
       </w:r>
     </w:p>
     <w:p>
-      <w:proofErr w:type="gramStart"/>
-      <w:r>
-        <w:t>code</w:t>
-      </w:r>
-      <w:proofErr w:type="gramEnd"/>
-      <w:r>
-        <w:t>: “Success"</w:t>
-      </w:r>
-    </w:p>
-    <w:p>
-      <w:proofErr w:type="gramStart"/>
-      <w:r>
-        <w:t>subject</w:t>
-      </w:r>
-      <w:proofErr w:type="gramEnd"/>
-      <w:r>
-        <w:t>: “User Profile Added/Updated!"</w:t>
-      </w:r>
-    </w:p>
-    <w:p>
-      <w:proofErr w:type="gramStart"/>
-      <w:r>
-        <w:t>message</w:t>
-      </w:r>
-      <w:proofErr w:type="gramEnd"/>
-      <w:r>
-        <w:t>: “"</w:t>
+      <w:r>
+        <w:t>code: “Success"</w:t>
+      </w:r>
+    </w:p>
+    <w:p>
+      <w:r>
+        <w:t>subject: “User Profile Added/Updated!"</w:t>
+      </w:r>
+    </w:p>
+    <w:p>
+      <w:r>
+        <w:t>message: “"</w:t>
       </w:r>
     </w:p>
     <w:p>
@@ -327,15 +189,7 @@
     </w:p>
     <w:p>
       <w:r>
-        <w:t xml:space="preserve">[GET] </w:t>
-      </w:r>
-      <w:proofErr w:type="gramStart"/>
-      <w:r>
-        <w:t>http:</w:t>
-      </w:r>
-      <w:proofErr w:type="gramEnd"/>
-      <w:r>
-        <w:t>/</w:t>
+        <w:t>[GET] http:/</w:t>
       </w:r>
       <w:r>
         <w:t>/&lt;domain&gt;/&lt;application_name&gt;/</w:t>
@@ -428,15 +282,7 @@
     </w:p>
     <w:p>
       <w:r>
-        <w:t>[POST] [</w:t>
-      </w:r>
-      <w:proofErr w:type="gramStart"/>
-      <w:r>
-        <w:t>multipart/form-data</w:t>
-      </w:r>
-      <w:proofErr w:type="gramEnd"/>
-      <w:r>
-        <w:t>] http:/</w:t>
+        <w:t>[POST] [multipart/form-data] http:/</w:t>
       </w:r>
       <w:r>
         <w:t>/&lt;domain&gt;/&lt;application_name&gt;/</w:t>
@@ -456,77 +302,28 @@
       </w:r>
     </w:p>
     <w:p>
-      <w:proofErr w:type="gramStart"/>
-      <w:r>
-        <w:t>required</w:t>
-      </w:r>
-      <w:proofErr w:type="gramEnd"/>
-      <w:r>
-        <w:t xml:space="preserve"> </w:t>
-      </w:r>
-      <w:proofErr w:type="spellStart"/>
-      <w:r>
-        <w:t>param</w:t>
-      </w:r>
-      <w:proofErr w:type="spellEnd"/>
-      <w:r>
-        <w:t>:</w:t>
-      </w:r>
-    </w:p>
-    <w:p>
-      <w:proofErr w:type="spellStart"/>
-      <w:proofErr w:type="gramStart"/>
-      <w:r>
-        <w:t>uuid</w:t>
-      </w:r>
-      <w:proofErr w:type="spellEnd"/>
-      <w:r>
-        <w:t xml:space="preserve"> :</w:t>
-      </w:r>
-      <w:proofErr w:type="gramEnd"/>
-      <w:r>
-        <w:t xml:space="preserve"> the </w:t>
-      </w:r>
-      <w:proofErr w:type="spellStart"/>
-      <w:r>
-        <w:t>uuid</w:t>
-      </w:r>
-      <w:proofErr w:type="spellEnd"/>
-      <w:r>
-        <w:t xml:space="preserve"> of the item</w:t>
-      </w:r>
-    </w:p>
-    <w:p>
-      <w:proofErr w:type="gramStart"/>
-      <w:r>
-        <w:t>file</w:t>
-      </w:r>
-      <w:proofErr w:type="gramEnd"/>
-      <w:r>
-        <w:t>: [the image file]</w:t>
-      </w:r>
-    </w:p>
-    <w:p>
-      <w:proofErr w:type="gramStart"/>
-      <w:r>
-        <w:t>if</w:t>
-      </w:r>
-      <w:proofErr w:type="gramEnd"/>
-      <w:r>
-        <w:t xml:space="preserve"> success, you will receive the following reply message:</w:t>
-      </w:r>
-    </w:p>
-    <w:p>
-      <w:r>
-        <w:t>{"</w:t>
-      </w:r>
-      <w:proofErr w:type="spellStart"/>
-      <w:r>
-        <w:t>code":"Success","subject":"Image</w:t>
-      </w:r>
-      <w:proofErr w:type="spellEnd"/>
-      <w:r>
-        <w:t xml:space="preserve"> uploaded","message":"c6a1f87d-3e6e-403d-aa69-b1e8df82c9ae image saved!”}</w:t>
+      <w:r>
+        <w:t>required param:</w:t>
+      </w:r>
+    </w:p>
+    <w:p>
+      <w:r>
+        <w:t>uuid : the uuid of the item</w:t>
+      </w:r>
+    </w:p>
+    <w:p>
+      <w:r>
+        <w:t>file: [the image file]</w:t>
+      </w:r>
+    </w:p>
+    <w:p>
+      <w:r>
+        <w:t>if success, you will receive the following reply message:</w:t>
+      </w:r>
+    </w:p>
+    <w:p>
+      <w:r>
+        <w:t>{"code":"Success","subject":"Image uploaded","message":"c6a1f87d-3e6e-403d-aa69-b1e8df82c9ae image saved!”}</w:t>
       </w:r>
     </w:p>
     <w:p>
@@ -549,13 +346,8 @@
       </w:r>
     </w:p>
     <w:p>
-      <w:proofErr w:type="gramStart"/>
-      <w:r>
-        <w:t>example</w:t>
-      </w:r>
-      <w:proofErr w:type="gramEnd"/>
-      <w:r>
-        <w:t xml:space="preserve"> </w:t>
+      <w:r>
+        <w:t xml:space="preserve">example </w:t>
       </w:r>
     </w:p>
     <w:p>
@@ -571,13 +363,8 @@
     </w:p>
     <w:p>
       <w:r>
-        <w:t xml:space="preserve">To get the image from server according to </w:t>
-      </w:r>
-      <w:proofErr w:type="spellStart"/>
-      <w:r>
-        <w:t>uuid</w:t>
-      </w:r>
-      <w:proofErr w:type="spellEnd"/>
+        <w:t>To get the image from server according to uuid</w:t>
+      </w:r>
     </w:p>
     <w:p/>
     <w:p>
@@ -613,13 +400,8 @@
       </w:r>
     </w:p>
     <w:p>
-      <w:proofErr w:type="gramStart"/>
-      <w:r>
-        <w:t>the</w:t>
-      </w:r>
-      <w:proofErr w:type="gramEnd"/>
-      <w:r>
-        <w:t xml:space="preserve"> log should be in this format:</w:t>
+      <w:r>
+        <w:t>the log should be in this format:</w:t>
       </w:r>
     </w:p>
     <w:p>
@@ -628,57 +410,28 @@
       </w:r>
     </w:p>
     <w:p>
-      <w:proofErr w:type="spellStart"/>
-      <w:proofErr w:type="gramStart"/>
-      <w:r>
-        <w:t>userId</w:t>
-      </w:r>
-      <w:proofErr w:type="spellEnd"/>
-      <w:proofErr w:type="gramEnd"/>
-      <w:r>
-        <w:t>: "69534c53-2174-44b7-b42a-4077d7aa6557"</w:t>
-      </w:r>
-    </w:p>
-    <w:p>
-      <w:proofErr w:type="gramStart"/>
-      <w:r>
-        <w:t>type</w:t>
-      </w:r>
-      <w:proofErr w:type="gramEnd"/>
-      <w:r>
-        <w:t>: "User action"</w:t>
-      </w:r>
-    </w:p>
-    <w:p>
-      <w:proofErr w:type="gramStart"/>
-      <w:r>
-        <w:t>subject</w:t>
-      </w:r>
-      <w:proofErr w:type="gramEnd"/>
-      <w:r>
-        <w:t>: "Click Item"</w:t>
-      </w:r>
-    </w:p>
-    <w:p>
-      <w:proofErr w:type="gramStart"/>
-      <w:r>
-        <w:t>message</w:t>
-      </w:r>
-      <w:proofErr w:type="gramEnd"/>
-      <w:r>
-        <w:t>: "f27b201b-f7f7-46a8-a93a-966170081b4e"</w:t>
-      </w:r>
-    </w:p>
-    <w:p>
-      <w:proofErr w:type="spellStart"/>
-      <w:proofErr w:type="gramStart"/>
-      <w:r>
-        <w:t>logTime</w:t>
-      </w:r>
-      <w:proofErr w:type="spellEnd"/>
-      <w:proofErr w:type="gramEnd"/>
-      <w:r>
-        <w:t>: 20150216161521</w:t>
+      <w:r>
+        <w:t>userId: "69534c53-2174-44b7-b42a-4077d7aa6557"</w:t>
+      </w:r>
+    </w:p>
+    <w:p>
+      <w:r>
+        <w:t>type: "User action"</w:t>
+      </w:r>
+    </w:p>
+    <w:p>
+      <w:r>
+        <w:t>subject: "Click Item"</w:t>
+      </w:r>
+    </w:p>
+    <w:p>
+      <w:r>
+        <w:t>message: "f27b201b-f7f7-46a8-a93a-966170081b4e"</w:t>
+      </w:r>
+    </w:p>
+    <w:p>
+      <w:r>
+        <w:t>logTime: 20150216161521</w:t>
       </w:r>
     </w:p>
     <w:p>
@@ -704,13 +457,8 @@
       </w:r>
     </w:p>
     <w:p>
-      <w:proofErr w:type="gramStart"/>
-      <w:r>
-        <w:t>if</w:t>
-      </w:r>
-      <w:proofErr w:type="gramEnd"/>
-      <w:r>
-        <w:t xml:space="preserve"> success you will receive this reply message:</w:t>
+      <w:r>
+        <w:t>if success you will receive this reply message:</w:t>
       </w:r>
     </w:p>
     <w:p>
@@ -719,33 +467,18 @@
       </w:r>
     </w:p>
     <w:p>
-      <w:proofErr w:type="gramStart"/>
-      <w:r>
-        <w:t>code</w:t>
-      </w:r>
-      <w:proofErr w:type="gramEnd"/>
-      <w:r>
-        <w:t>: "Success"</w:t>
-      </w:r>
-    </w:p>
-    <w:p>
-      <w:proofErr w:type="gramStart"/>
-      <w:r>
-        <w:t>subject</w:t>
-      </w:r>
-      <w:proofErr w:type="gramEnd"/>
-      <w:r>
-        <w:t>: "Log added"</w:t>
-      </w:r>
-    </w:p>
-    <w:p>
-      <w:proofErr w:type="gramStart"/>
-      <w:r>
-        <w:t>message</w:t>
-      </w:r>
-      <w:proofErr w:type="gramEnd"/>
-      <w:r>
-        <w:t>: ""</w:t>
+      <w:r>
+        <w:t>code: "Success"</w:t>
+      </w:r>
+    </w:p>
+    <w:p>
+      <w:r>
+        <w:t>subject: "Log added"</w:t>
+      </w:r>
+    </w:p>
+    <w:p>
+      <w:r>
+        <w:t>message: ""</w:t>
       </w:r>
     </w:p>
     <w:p>
@@ -773,13 +506,8 @@
       </w:r>
     </w:p>
     <w:p>
-      <w:proofErr w:type="gramStart"/>
-      <w:r>
-        <w:t>to</w:t>
-      </w:r>
-      <w:proofErr w:type="gramEnd"/>
-      <w:r>
-        <w:t xml:space="preserve"> get all the log from server</w:t>
+      <w:r>
+        <w:t>to get all the log from server</w:t>
       </w:r>
     </w:p>
     <w:p/>
@@ -795,23 +523,13 @@
       <w:pPr>
         <w:pStyle w:val="2"/>
       </w:pPr>
-      <w:proofErr w:type="gramStart"/>
-      <w:r>
-        <w:t>1)Share</w:t>
-      </w:r>
-      <w:proofErr w:type="gramEnd"/>
-      <w:r>
-        <w:t xml:space="preserve"> Category Function:</w:t>
-      </w:r>
-    </w:p>
-    <w:p>
-      <w:proofErr w:type="gramStart"/>
-      <w:r>
-        <w:t>http:</w:t>
-      </w:r>
-      <w:proofErr w:type="gramEnd"/>
-      <w:r>
-        <w:t>/</w:t>
+      <w:r>
+        <w:t>1)Share Category Function:</w:t>
+      </w:r>
+    </w:p>
+    <w:p>
+      <w:r>
+        <w:t>http:/</w:t>
       </w:r>
       <w:r>
         <w:t>/&lt;domain&gt;/&lt;application_name&gt;/</w:t>
@@ -832,21 +550,8 @@
       </w:r>
     </w:p>
     <w:p>
-      <w:proofErr w:type="gramStart"/>
-      <w:r>
-        <w:t>if</w:t>
-      </w:r>
-      <w:proofErr w:type="gramEnd"/>
-      <w:r>
-        <w:t xml:space="preserve"> success , you will got {"</w:t>
-      </w:r>
-      <w:proofErr w:type="spellStart"/>
-      <w:r>
-        <w:t>code":"Success","subject":"Success","message</w:t>
-      </w:r>
-      <w:proofErr w:type="spellEnd"/>
-      <w:r>
-        <w:t>":""}</w:t>
+      <w:r>
+        <w:t>if success , you will got {"code":"Success","subject":"Success","message":""}</w:t>
       </w:r>
     </w:p>
     <w:p>
@@ -902,24 +607,13 @@
           <w:lang w:eastAsia="zh-CN"/>
         </w:rPr>
       </w:pPr>
-      <w:proofErr w:type="spellStart"/>
-      <w:proofErr w:type="gramStart"/>
       <w:r>
         <w:rPr>
           <w:rFonts w:eastAsia="宋体"/>
           <w:i/>
           <w:lang w:eastAsia="zh-CN"/>
         </w:rPr>
-        <w:t>e.g</w:t>
-      </w:r>
-      <w:proofErr w:type="spellEnd"/>
-      <w:r>
-        <w:rPr>
-          <w:rFonts w:eastAsia="宋体"/>
-          <w:i/>
-          <w:lang w:eastAsia="zh-CN"/>
-        </w:rPr>
-        <w:t xml:space="preserve"> </w:t>
+        <w:t xml:space="preserve">e.g </w:t>
       </w:r>
       <w:r>
         <w:rPr>
@@ -934,9 +628,14 @@
           <w:sz w:val="19"/>
           <w:szCs w:val="19"/>
         </w:rPr>
-        <w:t>http</w:t>
-      </w:r>
-      <w:proofErr w:type="gramEnd"/>
+        <w:t>http://sepc155.se.cuhk.edu.hk:8080</w:t>
+      </w:r>
+      <w:r>
+        <w:rPr>
+          <w:i/>
+        </w:rPr>
+        <w:t>/</w:t>
+      </w:r>
       <w:r>
         <w:rPr>
           <w:rFonts w:ascii="NSimSun" w:hAnsi="NSimSun" w:cs="NSimSun"/>
@@ -944,13 +643,7 @@
           <w:sz w:val="19"/>
           <w:szCs w:val="19"/>
         </w:rPr>
-        <w:t>://sepc155.se.cuhk.edu.hk:8080</w:t>
-      </w:r>
-      <w:r>
-        <w:rPr>
-          <w:i/>
-        </w:rPr>
-        <w:t>/</w:t>
+        <w:t>ECommuBook2-2.0.4</w:t>
       </w:r>
       <w:r>
         <w:rPr>
@@ -959,20 +652,11 @@
           <w:sz w:val="19"/>
           <w:szCs w:val="19"/>
         </w:rPr>
-        <w:t>ECommuBook2-2.0.4</w:t>
-      </w:r>
-      <w:r>
-        <w:rPr>
-          <w:rFonts w:ascii="NSimSun" w:hAnsi="NSimSun" w:cs="NSimSun"/>
+        <w:t>-SNAPSHOT/</w:t>
+      </w:r>
+      <w:r>
+        <w:rPr>
           <w:i/>
-          <w:sz w:val="19"/>
-          <w:szCs w:val="19"/>
-        </w:rPr>
-        <w:t>-SNAPSHOT/</w:t>
-      </w:r>
-      <w:r>
-        <w:rPr>
-          <w:i/>
         </w:rPr>
         <w:t>category/share</w:t>
       </w:r>
@@ -996,54 +680,17 @@
         <w:t>/&lt;application_name&gt;/</w:t>
       </w:r>
       <w:r>
-        <w:t>userProfile</w:t>
-      </w:r>
-      <w:proofErr w:type="gramStart"/>
-      <w:r>
-        <w:t>/{</w:t>
-      </w:r>
-      <w:proofErr w:type="gramEnd"/>
-      <w:r>
-        <w:t>userId}/addCategory/{categoryId}</w:t>
-      </w:r>
-    </w:p>
-    <w:p>
-      <w:r>
-        <w:t>It will add the (</w:t>
-      </w:r>
-      <w:proofErr w:type="spellStart"/>
-      <w:r>
-        <w:t>categoryId</w:t>
-      </w:r>
-      <w:proofErr w:type="spellEnd"/>
-      <w:r>
-        <w:t>) to the user profile (</w:t>
-      </w:r>
-      <w:proofErr w:type="spellStart"/>
-      <w:r>
-        <w:t>userId</w:t>
-      </w:r>
-      <w:proofErr w:type="spellEnd"/>
-      <w:r>
-        <w:t>)</w:t>
-      </w:r>
-      <w:proofErr w:type="gramStart"/>
-      <w:r>
-        <w:t>,</w:t>
-      </w:r>
-      <w:proofErr w:type="gramEnd"/>
-      <w:r>
-        <w:t xml:space="preserve"> user can sync the user profile to download the new category.</w:t>
-      </w:r>
-    </w:p>
-    <w:p>
-      <w:proofErr w:type="gramStart"/>
-      <w:r>
-        <w:t>if</w:t>
-      </w:r>
-      <w:proofErr w:type="gramEnd"/>
-      <w:r>
-        <w:t xml:space="preserve"> success , you will got success message.</w:t>
+        <w:t>userProfile/{userId}/addCategory/{categoryId}</w:t>
+      </w:r>
+    </w:p>
+    <w:p>
+      <w:r>
+        <w:t>It will add the (categoryId) to the user profile (userId), user can sync the user profile to download the new category.</w:t>
+      </w:r>
+    </w:p>
+    <w:p>
+      <w:r>
+        <w:t>if success , you will got success message.</w:t>
       </w:r>
     </w:p>
     <w:p>
@@ -1181,23 +828,7 @@
     </w:p>
     <w:p>
       <w:r>
-        <w:t>Get the synthesis speech of &lt;text&gt; in &lt;</w:t>
-      </w:r>
-      <w:proofErr w:type="spellStart"/>
-      <w:r>
-        <w:t>speechLanguageCode</w:t>
-      </w:r>
-      <w:proofErr w:type="spellEnd"/>
-      <w:r>
-        <w:t>&gt; with &lt;</w:t>
-      </w:r>
-      <w:proofErr w:type="spellStart"/>
-      <w:r>
-        <w:t>speechGender</w:t>
-      </w:r>
-      <w:proofErr w:type="spellEnd"/>
-      <w:r>
-        <w:t>&gt; gender</w:t>
+        <w:t>Get the synthesis speech of &lt;text&gt; in &lt;speechLanguageCode&gt; with &lt;speechGender&gt; gender</w:t>
       </w:r>
     </w:p>
     <w:p>
@@ -1298,31 +929,7 @@
     </w:p>
     <w:p>
       <w:r>
-        <w:t>Translate &lt;</w:t>
-      </w:r>
-      <w:proofErr w:type="spellStart"/>
-      <w:r>
-        <w:t>sourceText</w:t>
-      </w:r>
-      <w:proofErr w:type="spellEnd"/>
-      <w:r>
-        <w:t>&gt; from &lt;</w:t>
-      </w:r>
-      <w:proofErr w:type="spellStart"/>
-      <w:r>
-        <w:t>sourceLanguage</w:t>
-      </w:r>
-      <w:proofErr w:type="spellEnd"/>
-      <w:r>
-        <w:t>&gt; to &lt;</w:t>
-      </w:r>
-      <w:proofErr w:type="spellStart"/>
-      <w:r>
-        <w:t>targetLanguage</w:t>
-      </w:r>
-      <w:proofErr w:type="spellEnd"/>
-      <w:r>
-        <w:t>&gt;</w:t>
+        <w:t>Translate &lt;sourceText&gt; from &lt;sourceLanguage&gt; to &lt;targetLanguage&gt;</w:t>
       </w:r>
     </w:p>
     <w:p>
@@ -1468,10 +1075,13 @@
         <w:ind w:firstLineChars="0"/>
       </w:pPr>
       <w:r>
-        <w:t>Popup translate</w:t>
-      </w:r>
-      <w:r>
-        <w:t xml:space="preserve"> and edit</w:t>
+        <w:t>Popup</w:t>
+      </w:r>
+      <w:r>
+        <w:t xml:space="preserve"> edit</w:t>
+      </w:r>
+      <w:r>
+        <w:t xml:space="preserve"> (Need Server side)</w:t>
       </w:r>
     </w:p>
     <w:p>
@@ -1505,6 +1115,14 @@
       <w:r>
         <w:t xml:space="preserve">Keyword search and Record </w:t>
       </w:r>
+      <w:r>
+        <w:t>(Need Server side</w:t>
+      </w:r>
+      <w:bookmarkStart w:id="0" w:name="_GoBack"/>
+      <w:bookmarkEnd w:id="0"/>
+      <w:r>
+        <w:t>)</w:t>
+      </w:r>
     </w:p>
     <w:p>
       <w:pPr>
@@ -1527,14 +1145,12 @@
         </w:rPr>
         <w:t xml:space="preserve">Server </w:t>
       </w:r>
-      <w:proofErr w:type="spellStart"/>
       <w:r>
         <w:rPr>
           <w:rStyle w:val="1Char"/>
         </w:rPr>
         <w:t>Cmd</w:t>
       </w:r>
-      <w:proofErr w:type="spellEnd"/>
       <w:r>
         <w:rPr>
           <w:rFonts w:eastAsia="宋体"/>
@@ -1559,7 +1175,6 @@
         </w:rPr>
         <w:t xml:space="preserve">Reboot server: </w:t>
       </w:r>
-      <w:proofErr w:type="spellStart"/>
       <w:r>
         <w:rPr>
           <w:rFonts w:eastAsia="宋体"/>
@@ -1567,64 +1182,22 @@
           <w:i/>
           <w:lang w:eastAsia="zh-CN"/>
         </w:rPr>
-        <w:t>sudo</w:t>
-      </w:r>
-      <w:proofErr w:type="spellEnd"/>
-      <w:r>
-        <w:rPr>
-          <w:rFonts w:eastAsia="宋体"/>
-          <w:b/>
-          <w:i/>
-          <w:lang w:eastAsia="zh-CN"/>
-        </w:rPr>
-        <w:t xml:space="preserve"> shutdown –r now</w:t>
-      </w:r>
-    </w:p>
-    <w:p>
-      <w:pPr>
-        <w:rPr>
-          <w:rFonts w:eastAsia="宋体"/>
-          <w:lang w:eastAsia="zh-CN"/>
-        </w:rPr>
-      </w:pPr>
-      <w:r>
-        <w:rPr>
-          <w:rFonts w:eastAsia="宋体"/>
-          <w:lang w:eastAsia="zh-CN"/>
-        </w:rPr>
-        <w:t>HCCL User/Pass: (</w:t>
-      </w:r>
-      <w:proofErr w:type="spellStart"/>
-      <w:r>
-        <w:rPr>
-          <w:rFonts w:eastAsia="宋体"/>
-          <w:lang w:eastAsia="zh-CN"/>
-        </w:rPr>
-        <w:t>hccl</w:t>
-      </w:r>
-      <w:proofErr w:type="spellEnd"/>
-      <w:r>
-        <w:rPr>
-          <w:rFonts w:eastAsia="宋体"/>
-          <w:lang w:eastAsia="zh-CN"/>
-        </w:rPr>
-        <w:t>/</w:t>
-      </w:r>
-      <w:proofErr w:type="spellStart"/>
-      <w:r>
-        <w:rPr>
-          <w:rFonts w:eastAsia="宋体"/>
-          <w:lang w:eastAsia="zh-CN"/>
-        </w:rPr>
-        <w:t>hcclAdmin</w:t>
-      </w:r>
-      <w:proofErr w:type="spellEnd"/>
-      <w:r>
-        <w:rPr>
-          <w:rFonts w:eastAsia="宋体"/>
-          <w:lang w:eastAsia="zh-CN"/>
-        </w:rPr>
-        <w:t>)</w:t>
+        <w:t>sudo shutdown –r now</w:t>
+      </w:r>
+    </w:p>
+    <w:p>
+      <w:pPr>
+        <w:rPr>
+          <w:rFonts w:eastAsia="宋体"/>
+          <w:lang w:eastAsia="zh-CN"/>
+        </w:rPr>
+      </w:pPr>
+      <w:r>
+        <w:rPr>
+          <w:rFonts w:eastAsia="宋体"/>
+          <w:lang w:eastAsia="zh-CN"/>
+        </w:rPr>
+        <w:t>HCCL User/Pass: (hccl/hcclAdmin)</w:t>
       </w:r>
     </w:p>
     <w:p>
@@ -1654,8 +1227,6 @@
           <w:t>http://SEPC312.sepcnet.se.cuhk.edu.hk:8080/svn/E-Commu-Book/</w:t>
         </w:r>
       </w:hyperlink>
-      <w:bookmarkStart w:id="0" w:name="_GoBack"/>
-      <w:bookmarkEnd w:id="0"/>
     </w:p>
     <w:sectPr>
       <w:pgSz w:w="12240" w:h="15840"/>

</xml_diff>

<commit_message>
Add audio way to document
</commit_message>
<xml_diff>
--- a/ECommuBook-APIs.docx
+++ b/ECommuBook-APIs.docx
@@ -852,6 +852,13 @@
       </w:hyperlink>
     </w:p>
     <w:p>
+      <w:pPr>
+        <w:rPr>
+          <w:rStyle w:val="a3"/>
+          <w:rFonts w:eastAsia="宋体" w:hint="eastAsia"/>
+          <w:lang w:eastAsia="zh-CN"/>
+        </w:rPr>
+      </w:pPr>
       <w:r>
         <w:t xml:space="preserve">e.g. </w:t>
       </w:r>
@@ -901,6 +908,68 @@
           <w:t>.mp3</w:t>
         </w:r>
       </w:hyperlink>
+    </w:p>
+    <w:p>
+      <w:pPr>
+        <w:pStyle w:val="2"/>
+      </w:pPr>
+      <w:r>
+        <w:t>Get search result</w:t>
+      </w:r>
+      <w:r>
+        <w:t xml:space="preserve"> audio</w:t>
+      </w:r>
+    </w:p>
+    <w:p>
+      <w:pPr>
+        <w:rPr>
+          <w:rStyle w:val="a3"/>
+          <w:rFonts w:eastAsia="宋体" w:hint="eastAsia"/>
+          <w:lang w:eastAsia="zh-CN"/>
+        </w:rPr>
+      </w:pPr>
+      <w:r>
+        <w:rPr>
+          <w:rStyle w:val="a3"/>
+          <w:rFonts w:eastAsia="宋体"/>
+          <w:lang w:eastAsia="zh-CN"/>
+        </w:rPr>
+        <w:t>http://sepc155.se.cuhk.edu.hk:8080/ECommuBook2-2.0.5-SNAPSHOT/audio/serverStorage/search/00000000-0000-0000-0001-000000000000.wav</w:t>
+      </w:r>
+    </w:p>
+    <w:p>
+      <w:pPr>
+        <w:pStyle w:val="2"/>
+      </w:pPr>
+      <w:r>
+        <w:t xml:space="preserve">Get </w:t>
+      </w:r>
+      <w:r>
+        <w:t>server storage</w:t>
+      </w:r>
+      <w:r>
+        <w:t xml:space="preserve"> audio</w:t>
+      </w:r>
+      <w:r>
+        <w:t xml:space="preserve"> path</w:t>
+      </w:r>
+      <w:bookmarkStart w:id="0" w:name="_GoBack"/>
+      <w:bookmarkEnd w:id="0"/>
+    </w:p>
+    <w:p>
+      <w:pPr>
+        <w:rPr>
+          <w:rFonts w:eastAsia="宋体" w:hint="eastAsia"/>
+          <w:lang w:eastAsia="zh-CN"/>
+        </w:rPr>
+      </w:pPr>
+      <w:r>
+        <w:rPr>
+          <w:rFonts w:eastAsia="宋体"/>
+          <w:lang w:eastAsia="zh-CN"/>
+        </w:rPr>
+        <w:t>/var/lib/e-commu-book/audio/serverStorage</w:t>
+      </w:r>
     </w:p>
     <w:p>
       <w:pPr>
@@ -1198,7 +1267,7 @@
     <w:p>
       <w:pPr>
         <w:rPr>
-          <w:rFonts w:ascii="Verdana" w:eastAsia="宋体" w:hAnsi="Verdana" w:hint="eastAsia"/>
+          <w:rFonts w:ascii="Verdana" w:eastAsia="宋体" w:hAnsi="Verdana"/>
           <w:color w:val="1E5494"/>
           <w:sz w:val="21"/>
           <w:szCs w:val="21"/>
@@ -1231,7 +1300,7 @@
     <w:p>
       <w:pPr>
         <w:rPr>
-          <w:rFonts w:eastAsia="宋体" w:hint="eastAsia"/>
+          <w:rFonts w:eastAsia="宋体"/>
           <w:lang w:eastAsia="zh-CN"/>
         </w:rPr>
       </w:pPr>
@@ -1242,8 +1311,6 @@
         </w:rPr>
         <w:t xml:space="preserve">Server log: tail –f </w:t>
       </w:r>
-      <w:bookmarkStart w:id="0" w:name="_GoBack"/>
-      <w:bookmarkEnd w:id="0"/>
       <w:r>
         <w:rPr>
           <w:rFonts w:eastAsia="宋体"/>

</xml_diff>

<commit_message>
Modify Loading Gif, Add Sentence Popup
</commit_message>
<xml_diff>
--- a/ECommuBook-APIs.docx
+++ b/ECommuBook-APIs.docx
@@ -1577,7 +1577,7 @@
     <w:p>
       <w:pPr>
         <w:rPr>
-          <w:rFonts w:eastAsia="宋体" w:hint="eastAsia"/>
+          <w:rFonts w:eastAsia="宋体"/>
           <w:lang w:eastAsia="zh-CN"/>
         </w:rPr>
       </w:pPr>
@@ -1585,15 +1585,9 @@
     <w:p>
       <w:pPr>
         <w:pStyle w:val="1"/>
-        <w:rPr>
-          <w:rFonts w:hint="eastAsia"/>
-        </w:rPr>
-      </w:pPr>
-      <w:r>
-        <w:t>Search</w:t>
-      </w:r>
-      <w:r>
-        <w:t>:</w:t>
+      </w:pPr>
+      <w:r>
+        <w:t>Search:</w:t>
       </w:r>
     </w:p>
     <w:p>
@@ -1644,6 +1638,12 @@
         </w:rPr>
         <w:t>Voice conversion</w:t>
       </w:r>
+      <w:r>
+        <w:rPr>
+          <w:color w:val="FF0000"/>
+        </w:rPr>
+        <w:t xml:space="preserve"> (Need Server Side)</w:t>
+      </w:r>
     </w:p>
     <w:p>
       <w:pPr>
@@ -1661,7 +1661,7 @@
         <w:t xml:space="preserve"> edit</w:t>
       </w:r>
       <w:r>
-        <w:t xml:space="preserve"> (Need Server side)</w:t>
+        <w:t xml:space="preserve"> (Complete)</w:t>
       </w:r>
     </w:p>
     <w:p>
@@ -1692,8 +1692,12 @@
         </w:numPr>
         <w:ind w:firstLineChars="0"/>
       </w:pPr>
-      <w:bookmarkStart w:id="0" w:name="_GoBack"/>
-      <w:bookmarkEnd w:id="0"/>
+      <w:r>
+        <w:t xml:space="preserve">Keyword search and Record </w:t>
+      </w:r>
+      <w:r>
+        <w:t>(Need Server side)</w:t>
+      </w:r>
     </w:p>
     <w:p>
       <w:pPr>
@@ -1704,35 +1708,8 @@
         </w:numPr>
         <w:ind w:firstLineChars="0"/>
       </w:pPr>
-      <w:r>
-        <w:t xml:space="preserve">Keyword search and Record </w:t>
-      </w:r>
-      <w:r>
-        <w:t>(Need Server side)</w:t>
-      </w:r>
-    </w:p>
-    <w:p>
-      <w:pPr>
-        <w:pStyle w:val="a4"/>
-        <w:numPr>
-          <w:ilvl w:val="0"/>
-          <w:numId w:val="1"/>
-        </w:numPr>
-        <w:ind w:firstLineChars="0"/>
-      </w:pPr>
-      <w:r>
-        <w:t>Image to GIF function</w:t>
-      </w:r>
-    </w:p>
-    <w:p>
-      <w:pPr>
-        <w:pStyle w:val="a4"/>
-        <w:numPr>
-          <w:ilvl w:val="0"/>
-          <w:numId w:val="1"/>
-        </w:numPr>
-        <w:ind w:firstLineChars="0"/>
-      </w:pPr>
+      <w:bookmarkStart w:id="0" w:name="_GoBack"/>
+      <w:bookmarkEnd w:id="0"/>
       <w:r>
         <w:t>Download Page: load time give GIF</w:t>
       </w:r>

</xml_diff>

<commit_message>
Try to add use config css
</commit_message>
<xml_diff>
--- a/ECommuBook-APIs.docx
+++ b/ECommuBook-APIs.docx
@@ -1206,13 +1206,27 @@
         <w:ind w:firstLineChars="0"/>
       </w:pPr>
       <w:r>
-        <w:t>Popup</w:t>
-      </w:r>
-      <w:r>
-        <w:t xml:space="preserve"> edit</w:t>
-      </w:r>
-      <w:r>
-        <w:t xml:space="preserve"> (Complete)</w:t>
+        <w:t>S</w:t>
+      </w:r>
+      <w:r>
+        <w:t>entence</w:t>
+      </w:r>
+      <w:r>
+        <w:t xml:space="preserve"> popup</w:t>
+      </w:r>
+      <w:r>
+        <w:rPr>
+          <w:rFonts w:eastAsia="宋体" w:hint="eastAsia"/>
+          <w:lang w:eastAsia="zh-CN"/>
+        </w:rPr>
+        <w:t xml:space="preserve"> </w:t>
+      </w:r>
+      <w:r>
+        <w:rPr>
+          <w:rFonts w:eastAsia="宋体"/>
+          <w:lang w:eastAsia="zh-CN"/>
+        </w:rPr>
+        <w:t>Edit</w:t>
       </w:r>
     </w:p>
     <w:p>
@@ -1225,36 +1239,10 @@
         <w:ind w:firstLineChars="0"/>
       </w:pPr>
       <w:r>
-        <w:t>S</w:t>
-      </w:r>
-      <w:r>
-        <w:t>entence</w:t>
-      </w:r>
-      <w:r>
-        <w:t xml:space="preserve"> popup</w:t>
-      </w:r>
-      <w:r>
-        <w:rPr>
-          <w:rFonts w:eastAsia="宋体" w:hint="eastAsia"/>
-          <w:lang w:eastAsia="zh-CN"/>
-        </w:rPr>
-        <w:t xml:space="preserve"> (</w:t>
-      </w:r>
-      <w:r>
-        <w:rPr>
-          <w:rFonts w:eastAsia="宋体"/>
-          <w:lang w:eastAsia="zh-CN"/>
-        </w:rPr>
-        <w:t>Complete</w:t>
-      </w:r>
-      <w:bookmarkStart w:id="0" w:name="_GoBack"/>
-      <w:bookmarkEnd w:id="0"/>
-      <w:r>
-        <w:rPr>
-          <w:rFonts w:eastAsia="宋体" w:hint="eastAsia"/>
-          <w:lang w:eastAsia="zh-CN"/>
-        </w:rPr>
-        <w:t>)</w:t>
+        <w:t>Keyword search and Record</w:t>
+      </w:r>
+      <w:r>
+        <w:t xml:space="preserve"> popup to item/sentence</w:t>
       </w:r>
     </w:p>
     <w:p>
@@ -1267,11 +1255,19 @@
         <w:ind w:firstLineChars="0"/>
       </w:pPr>
       <w:r>
-        <w:t xml:space="preserve">Keyword search and Record </w:t>
-      </w:r>
-      <w:r>
-        <w:t>(Need Server side)</w:t>
-      </w:r>
+        <w:t>CSS di</w:t>
+      </w:r>
+      <w:r>
+        <w:t xml:space="preserve">splay problem: </w:t>
+      </w:r>
+      <w:r>
+        <w:t xml:space="preserve">add </w:t>
+      </w:r>
+      <w:r>
+        <w:t>user config to UserProfile</w:t>
+      </w:r>
+      <w:bookmarkStart w:id="0" w:name="_GoBack"/>
+      <w:bookmarkEnd w:id="0"/>
     </w:p>
     <w:p>
       <w:pPr>
@@ -1283,21 +1279,16 @@
         <w:ind w:firstLineChars="0"/>
       </w:pPr>
       <w:r>
-        <w:t>Download Page: load time give GIF</w:t>
-      </w:r>
-    </w:p>
-    <w:p>
-      <w:pPr>
-        <w:pStyle w:val="a4"/>
-        <w:numPr>
-          <w:ilvl w:val="0"/>
-          <w:numId w:val="1"/>
-        </w:numPr>
-        <w:ind w:firstLineChars="0"/>
-      </w:pPr>
-      <w:r>
-        <w:t xml:space="preserve">CSS display problem: different device </w:t>
-      </w:r>
+        <w:t>User Login</w:t>
+      </w:r>
+    </w:p>
+    <w:p>
+      <w:pPr>
+        <w:rPr>
+          <w:rFonts w:eastAsia="宋体"/>
+          <w:lang w:eastAsia="zh-CN"/>
+        </w:rPr>
+      </w:pPr>
     </w:p>
     <w:p>
       <w:pPr>

</xml_diff>

<commit_message>
Bug Fixed: Title Display Problem
</commit_message>
<xml_diff>
--- a/ECommuBook-APIs.docx
+++ b/ECommuBook-APIs.docx
@@ -1206,13 +1206,10 @@
         <w:ind w:firstLineChars="0"/>
       </w:pPr>
       <w:r>
-        <w:t>S</w:t>
-      </w:r>
-      <w:r>
-        <w:t>entence</w:t>
-      </w:r>
-      <w:r>
-        <w:t xml:space="preserve"> popup</w:t>
+        <w:t>Defalut User Pro</w:t>
+      </w:r>
+      <w:r>
+        <w:t>file: Delete useless attribute</w:t>
       </w:r>
       <w:r>
         <w:rPr>
@@ -1220,20 +1217,6 @@
           <w:lang w:eastAsia="zh-CN"/>
         </w:rPr>
         <w:t xml:space="preserve"> </w:t>
-      </w:r>
-      <w:r>
-        <w:rPr>
-          <w:rFonts w:eastAsia="宋体"/>
-          <w:lang w:eastAsia="zh-CN"/>
-        </w:rPr>
-        <w:t>Edit</w:t>
-      </w:r>
-      <w:r>
-        <w:rPr>
-          <w:rFonts w:eastAsia="宋体"/>
-          <w:lang w:eastAsia="zh-CN"/>
-        </w:rPr>
-        <w:t xml:space="preserve"> (Complete)</w:t>
       </w:r>
     </w:p>
     <w:p>
@@ -1246,13 +1229,10 @@
         <w:ind w:firstLineChars="0"/>
       </w:pPr>
       <w:r>
-        <w:t>Keyword search and Record</w:t>
-      </w:r>
-      <w:r>
-        <w:t xml:space="preserve"> popup to item/sentence</w:t>
-      </w:r>
-      <w:r>
-        <w:t xml:space="preserve"> (Complete)</w:t>
+        <w:t>User Login</w:t>
+      </w:r>
+      <w:r>
+        <w:t xml:space="preserve"> (Add to User Information Page)</w:t>
       </w:r>
     </w:p>
     <w:p>
@@ -1263,33 +1243,20 @@
           <w:numId w:val="1"/>
         </w:numPr>
         <w:ind w:firstLineChars="0"/>
-      </w:pPr>
-      <w:r>
-        <w:t>CSS di</w:t>
-      </w:r>
-      <w:r>
-        <w:t xml:space="preserve">splay problem: </w:t>
-      </w:r>
-      <w:r>
-        <w:t xml:space="preserve">add </w:t>
-      </w:r>
-      <w:r>
-        <w:t>user config to UserProfile</w:t>
-      </w:r>
-      <w:r>
-        <w:rPr>
-          <w:rFonts w:eastAsia="宋体" w:hint="eastAsia"/>
-          <w:lang w:eastAsia="zh-CN"/>
-        </w:rPr>
-        <w:t xml:space="preserve"> </w:t>
-      </w:r>
-      <w:r>
-        <w:rPr>
-          <w:rFonts w:eastAsia="宋体"/>
-          <w:lang w:eastAsia="zh-CN"/>
-        </w:rPr>
-        <w:t>(Complete)</w:t>
-      </w:r>
+        <w:rPr>
+          <w:rFonts w:eastAsia="宋体"/>
+          <w:lang w:eastAsia="zh-CN"/>
+        </w:rPr>
+      </w:pPr>
+      <w:r>
+        <w:rPr>
+          <w:rFonts w:eastAsia="宋体"/>
+          <w:lang w:eastAsia="zh-CN"/>
+        </w:rPr>
+        <w:t xml:space="preserve">Handle Log </w:t>
+      </w:r>
+      <w:bookmarkStart w:id="0" w:name="_GoBack"/>
+      <w:bookmarkEnd w:id="0"/>
     </w:p>
     <w:p>
       <w:pPr>
@@ -1299,40 +1266,6 @@
           <w:numId w:val="1"/>
         </w:numPr>
         <w:ind w:firstLineChars="0"/>
-      </w:pPr>
-      <w:r>
-        <w:t xml:space="preserve">Defalut User Profile: Delete useless attribute. </w:t>
-      </w:r>
-    </w:p>
-    <w:p>
-      <w:pPr>
-        <w:pStyle w:val="a4"/>
-        <w:numPr>
-          <w:ilvl w:val="0"/>
-          <w:numId w:val="1"/>
-        </w:numPr>
-        <w:ind w:firstLineChars="0"/>
-      </w:pPr>
-      <w:r>
-        <w:t>User Login</w:t>
-      </w:r>
-      <w:r>
-        <w:t xml:space="preserve"> (Add to User Information Page</w:t>
-      </w:r>
-      <w:bookmarkStart w:id="0" w:name="_GoBack"/>
-      <w:bookmarkEnd w:id="0"/>
-      <w:r>
-        <w:t>)</w:t>
-      </w:r>
-    </w:p>
-    <w:p>
-      <w:pPr>
-        <w:pStyle w:val="a4"/>
-        <w:numPr>
-          <w:ilvl w:val="0"/>
-          <w:numId w:val="1"/>
-        </w:numPr>
-        <w:ind w:firstLineChars="0"/>
         <w:rPr>
           <w:rFonts w:eastAsia="宋体"/>
           <w:lang w:eastAsia="zh-CN"/>
@@ -1355,7 +1288,7 @@
         </w:numPr>
         <w:ind w:firstLineChars="0"/>
         <w:rPr>
-          <w:rFonts w:eastAsia="宋体" w:hint="eastAsia"/>
+          <w:rFonts w:eastAsia="宋体"/>
           <w:lang w:eastAsia="zh-CN"/>
         </w:rPr>
       </w:pPr>
@@ -1376,7 +1309,7 @@
         </w:numPr>
         <w:ind w:firstLineChars="0"/>
         <w:rPr>
-          <w:rFonts w:eastAsia="宋体" w:hint="eastAsia"/>
+          <w:rFonts w:eastAsia="宋体"/>
           <w:lang w:eastAsia="zh-CN"/>
         </w:rPr>
       </w:pPr>

</xml_diff>

<commit_message>
Complete Login/Register Client Side API
</commit_message>
<xml_diff>
--- a/ECommuBook-APIs.docx
+++ b/ECommuBook-APIs.docx
@@ -3,18 +3,44 @@
 <w:document xmlns:wpc="http://schemas.microsoft.com/office/word/2010/wordprocessingCanvas" xmlns:mc="http://schemas.openxmlformats.org/markup-compatibility/2006" xmlns:o="urn:schemas-microsoft-com:office:office" xmlns:r="http://schemas.openxmlformats.org/officeDocument/2006/relationships" xmlns:m="http://schemas.openxmlformats.org/officeDocument/2006/math" xmlns:v="urn:schemas-microsoft-com:vml" xmlns:wp14="http://schemas.microsoft.com/office/word/2010/wordprocessingDrawing" xmlns:wp="http://schemas.openxmlformats.org/drawingml/2006/wordprocessingDrawing" xmlns:w10="urn:schemas-microsoft-com:office:word" xmlns:w="http://schemas.openxmlformats.org/wordprocessingml/2006/main" xmlns:w14="http://schemas.microsoft.com/office/word/2010/wordml" xmlns:wpg="http://schemas.microsoft.com/office/word/2010/wordprocessingGroup" xmlns:wpi="http://schemas.microsoft.com/office/word/2010/wordprocessingInk" xmlns:wne="http://schemas.microsoft.com/office/word/2006/wordml" xmlns:wps="http://schemas.microsoft.com/office/word/2010/wordprocessingShape" mc:Ignorable="w14 wp14">
   <w:body>
     <w:p>
-      <w:r>
-        <w:t>ECommuBook REST APIs</w:t>
-      </w:r>
-    </w:p>
-    <w:p>
-      <w:r>
-        <w:t>&lt;domain&gt; : server domain (includes ports) , e.g. sepc155.se.cuhk.edu.hk:8080</w:t>
-      </w:r>
-    </w:p>
-    <w:p>
-      <w:r>
-        <w:t xml:space="preserve">&lt;application_name&gt; : application name, e.g. </w:t>
+      <w:proofErr w:type="spellStart"/>
+      <w:r>
+        <w:t>ECommuBook</w:t>
+      </w:r>
+      <w:proofErr w:type="spellEnd"/>
+      <w:r>
+        <w:t xml:space="preserve"> REST APIs</w:t>
+      </w:r>
+    </w:p>
+    <w:p>
+      <w:r>
+        <w:t>&lt;</w:t>
+      </w:r>
+      <w:proofErr w:type="gramStart"/>
+      <w:r>
+        <w:t>domain</w:t>
+      </w:r>
+      <w:proofErr w:type="gramEnd"/>
+      <w:r>
+        <w:t>&gt; : server domain (includes ports) , e.g. sepc155.se.cuhk.edu.hk:8080</w:t>
+      </w:r>
+    </w:p>
+    <w:p>
+      <w:r>
+        <w:t>&lt;</w:t>
+      </w:r>
+      <w:proofErr w:type="spellStart"/>
+      <w:r>
+        <w:t>application_name</w:t>
+      </w:r>
+      <w:proofErr w:type="spellEnd"/>
+      <w:proofErr w:type="gramStart"/>
+      <w:r>
+        <w:t>&gt; :</w:t>
+      </w:r>
+      <w:proofErr w:type="gramEnd"/>
+      <w:r>
+        <w:t xml:space="preserve"> application name, e.g. </w:t>
       </w:r>
       <w:r>
         <w:t>ECommuBook2-2.0.1-SNAPSHOT</w:t>
@@ -60,7 +86,23 @@
     </w:p>
     <w:p>
       <w:r>
-        <w:t>To post userprofile json object to server. (Example is attached)</w:t>
+        <w:t xml:space="preserve">To post </w:t>
+      </w:r>
+      <w:proofErr w:type="spellStart"/>
+      <w:r>
+        <w:t>userprofile</w:t>
+      </w:r>
+      <w:proofErr w:type="spellEnd"/>
+      <w:r>
+        <w:t xml:space="preserve"> </w:t>
+      </w:r>
+      <w:proofErr w:type="spellStart"/>
+      <w:r>
+        <w:t>json</w:t>
+      </w:r>
+      <w:proofErr w:type="spellEnd"/>
+      <w:r>
+        <w:t xml:space="preserve"> object to server. (Example is attached)</w:t>
       </w:r>
     </w:p>
     <w:p>
@@ -79,18 +121,49 @@
       </w:r>
     </w:p>
     <w:p>
-      <w:r>
-        <w:t>code: "Invalid_Id"</w:t>
-      </w:r>
-    </w:p>
-    <w:p>
-      <w:r>
-        <w:t>subject: "User Profile Id is invalid!"</w:t>
-      </w:r>
-    </w:p>
-    <w:p>
-      <w:r>
-        <w:t>message: “aaabbb is not valid UUID!"</w:t>
+      <w:proofErr w:type="gramStart"/>
+      <w:r>
+        <w:t>code</w:t>
+      </w:r>
+      <w:proofErr w:type="gramEnd"/>
+      <w:r>
+        <w:t>: "</w:t>
+      </w:r>
+      <w:proofErr w:type="spellStart"/>
+      <w:r>
+        <w:t>Invalid_Id</w:t>
+      </w:r>
+      <w:proofErr w:type="spellEnd"/>
+      <w:r>
+        <w:t>"</w:t>
+      </w:r>
+    </w:p>
+    <w:p>
+      <w:proofErr w:type="gramStart"/>
+      <w:r>
+        <w:t>subject</w:t>
+      </w:r>
+      <w:proofErr w:type="gramEnd"/>
+      <w:r>
+        <w:t>: "User Profile Id is invalid!"</w:t>
+      </w:r>
+    </w:p>
+    <w:p>
+      <w:proofErr w:type="gramStart"/>
+      <w:r>
+        <w:t>message</w:t>
+      </w:r>
+      <w:proofErr w:type="gramEnd"/>
+      <w:r>
+        <w:t>: “</w:t>
+      </w:r>
+      <w:proofErr w:type="spellStart"/>
+      <w:r>
+        <w:t>aaabbb</w:t>
+      </w:r>
+      <w:proofErr w:type="spellEnd"/>
+      <w:r>
+        <w:t xml:space="preserve"> is not valid UUID!"</w:t>
       </w:r>
     </w:p>
     <w:p>
@@ -105,7 +178,15 @@
     </w:p>
     <w:p>
       <w:r>
-        <w:t>If all UUID are valid, server will check if the image is exist on server (Use UUID as key), if not, you will receive this reply message:</w:t>
+        <w:t xml:space="preserve">If all UUID are valid, server will check if the image is </w:t>
+      </w:r>
+      <w:proofErr w:type="gramStart"/>
+      <w:r>
+        <w:t>exist</w:t>
+      </w:r>
+      <w:proofErr w:type="gramEnd"/>
+      <w:r>
+        <w:t xml:space="preserve"> on server (Use UUID as key), if not, you will receive this reply message:</w:t>
       </w:r>
     </w:p>
     <w:p>
@@ -114,13 +195,31 @@
       </w:r>
     </w:p>
     <w:p>
-      <w:r>
-        <w:t>code: "Image_Required"</w:t>
-      </w:r>
-    </w:p>
-    <w:p>
-      <w:r>
-        <w:t>subject: "Images are required for the following ids"</w:t>
+      <w:proofErr w:type="gramStart"/>
+      <w:r>
+        <w:t>code</w:t>
+      </w:r>
+      <w:proofErr w:type="gramEnd"/>
+      <w:r>
+        <w:t>: "</w:t>
+      </w:r>
+      <w:proofErr w:type="spellStart"/>
+      <w:r>
+        <w:t>Image_Required</w:t>
+      </w:r>
+      <w:proofErr w:type="spellEnd"/>
+      <w:r>
+        <w:t>"</w:t>
+      </w:r>
+    </w:p>
+    <w:p>
+      <w:proofErr w:type="gramStart"/>
+      <w:r>
+        <w:t>subject</w:t>
+      </w:r>
+      <w:proofErr w:type="gramEnd"/>
+      <w:r>
+        <w:t>: "Images are required for the following ids"</w:t>
       </w:r>
     </w:p>
     <w:p>
@@ -141,7 +240,31 @@
         </w:rPr>
       </w:pPr>
       <w:r>
-        <w:t>In this case , user profile is saved on server. ***But you have to upload the image to server.*** (Use image post api, talk later)</w:t>
+        <w:t xml:space="preserve">In this </w:t>
+      </w:r>
+      <w:proofErr w:type="gramStart"/>
+      <w:r>
+        <w:t>case ,</w:t>
+      </w:r>
+      <w:proofErr w:type="gramEnd"/>
+      <w:r>
+        <w:t xml:space="preserve"> user profile is saved on server. ***But you have to upload the image to server</w:t>
+      </w:r>
+      <w:proofErr w:type="gramStart"/>
+      <w:r>
+        <w:t>.*</w:t>
+      </w:r>
+      <w:proofErr w:type="gramEnd"/>
+      <w:r>
+        <w:t xml:space="preserve">** (Use image post </w:t>
+      </w:r>
+      <w:proofErr w:type="spellStart"/>
+      <w:r>
+        <w:t>api</w:t>
+      </w:r>
+      <w:proofErr w:type="spellEnd"/>
+      <w:r>
+        <w:t>, talk later)</w:t>
       </w:r>
     </w:p>
     <w:p>
@@ -155,18 +278,33 @@
       </w:r>
     </w:p>
     <w:p>
-      <w:r>
-        <w:t>code: “Success"</w:t>
-      </w:r>
-    </w:p>
-    <w:p>
-      <w:r>
-        <w:t>subject: “User Profile Added/Updated!"</w:t>
-      </w:r>
-    </w:p>
-    <w:p>
-      <w:r>
-        <w:t>message: “"</w:t>
+      <w:proofErr w:type="gramStart"/>
+      <w:r>
+        <w:t>code</w:t>
+      </w:r>
+      <w:proofErr w:type="gramEnd"/>
+      <w:r>
+        <w:t>: “Success"</w:t>
+      </w:r>
+    </w:p>
+    <w:p>
+      <w:proofErr w:type="gramStart"/>
+      <w:r>
+        <w:t>subject</w:t>
+      </w:r>
+      <w:proofErr w:type="gramEnd"/>
+      <w:r>
+        <w:t>: “User Profile Added/Updated!"</w:t>
+      </w:r>
+    </w:p>
+    <w:p>
+      <w:proofErr w:type="gramStart"/>
+      <w:r>
+        <w:t>message</w:t>
+      </w:r>
+      <w:proofErr w:type="gramEnd"/>
+      <w:r>
+        <w:t>: “"</w:t>
       </w:r>
     </w:p>
     <w:p>
@@ -189,7 +327,15 @@
     </w:p>
     <w:p>
       <w:r>
-        <w:t>[GET] http:/</w:t>
+        <w:t xml:space="preserve">[GET] </w:t>
+      </w:r>
+      <w:proofErr w:type="gramStart"/>
+      <w:r>
+        <w:t>http:</w:t>
+      </w:r>
+      <w:proofErr w:type="gramEnd"/>
+      <w:r>
+        <w:t>/</w:t>
       </w:r>
       <w:r>
         <w:t>/&lt;domain&gt;/&lt;application_name&gt;/</w:t>
@@ -282,7 +428,15 @@
     </w:p>
     <w:p>
       <w:r>
-        <w:t>[POST] [multipart/form-data] http:/</w:t>
+        <w:t>[POST] [</w:t>
+      </w:r>
+      <w:proofErr w:type="gramStart"/>
+      <w:r>
+        <w:t>multipart/form-data</w:t>
+      </w:r>
+      <w:proofErr w:type="gramEnd"/>
+      <w:r>
+        <w:t>] http:/</w:t>
       </w:r>
       <w:r>
         <w:t>/&lt;domain&gt;/&lt;application_name&gt;/</w:t>
@@ -302,28 +456,77 @@
       </w:r>
     </w:p>
     <w:p>
-      <w:r>
-        <w:t>required param:</w:t>
-      </w:r>
-    </w:p>
-    <w:p>
-      <w:r>
-        <w:t>uuid : the uuid of the item</w:t>
-      </w:r>
-    </w:p>
-    <w:p>
-      <w:r>
-        <w:t>file: [the image file]</w:t>
-      </w:r>
-    </w:p>
-    <w:p>
-      <w:r>
-        <w:t>if success, you will receive the following reply message:</w:t>
-      </w:r>
-    </w:p>
-    <w:p>
-      <w:r>
-        <w:t>{"code":"Success","subject":"Image uploaded","message":"c6a1f87d-3e6e-403d-aa69-b1e8df82c9ae image saved!”}</w:t>
+      <w:proofErr w:type="gramStart"/>
+      <w:r>
+        <w:t>required</w:t>
+      </w:r>
+      <w:proofErr w:type="gramEnd"/>
+      <w:r>
+        <w:t xml:space="preserve"> </w:t>
+      </w:r>
+      <w:proofErr w:type="spellStart"/>
+      <w:r>
+        <w:t>param</w:t>
+      </w:r>
+      <w:proofErr w:type="spellEnd"/>
+      <w:r>
+        <w:t>:</w:t>
+      </w:r>
+    </w:p>
+    <w:p>
+      <w:proofErr w:type="spellStart"/>
+      <w:proofErr w:type="gramStart"/>
+      <w:r>
+        <w:t>uuid</w:t>
+      </w:r>
+      <w:proofErr w:type="spellEnd"/>
+      <w:r>
+        <w:t xml:space="preserve"> :</w:t>
+      </w:r>
+      <w:proofErr w:type="gramEnd"/>
+      <w:r>
+        <w:t xml:space="preserve"> the </w:t>
+      </w:r>
+      <w:proofErr w:type="spellStart"/>
+      <w:r>
+        <w:t>uuid</w:t>
+      </w:r>
+      <w:proofErr w:type="spellEnd"/>
+      <w:r>
+        <w:t xml:space="preserve"> of the item</w:t>
+      </w:r>
+    </w:p>
+    <w:p>
+      <w:proofErr w:type="gramStart"/>
+      <w:r>
+        <w:t>file</w:t>
+      </w:r>
+      <w:proofErr w:type="gramEnd"/>
+      <w:r>
+        <w:t>: [the image file]</w:t>
+      </w:r>
+    </w:p>
+    <w:p>
+      <w:proofErr w:type="gramStart"/>
+      <w:r>
+        <w:t>if</w:t>
+      </w:r>
+      <w:proofErr w:type="gramEnd"/>
+      <w:r>
+        <w:t xml:space="preserve"> success, you will receive the following reply message:</w:t>
+      </w:r>
+    </w:p>
+    <w:p>
+      <w:r>
+        <w:t>{"</w:t>
+      </w:r>
+      <w:proofErr w:type="spellStart"/>
+      <w:r>
+        <w:t>code":"Success","subject":"Image</w:t>
+      </w:r>
+      <w:proofErr w:type="spellEnd"/>
+      <w:r>
+        <w:t xml:space="preserve"> uploaded","message":"c6a1f87d-3e6e-403d-aa69-b1e8df82c9ae image saved!”}</w:t>
       </w:r>
     </w:p>
     <w:p>
@@ -346,8 +549,13 @@
       </w:r>
     </w:p>
     <w:p>
-      <w:r>
-        <w:t xml:space="preserve">example </w:t>
+      <w:proofErr w:type="gramStart"/>
+      <w:r>
+        <w:t>example</w:t>
+      </w:r>
+      <w:proofErr w:type="gramEnd"/>
+      <w:r>
+        <w:t xml:space="preserve"> </w:t>
       </w:r>
     </w:p>
     <w:p>
@@ -363,8 +571,13 @@
     </w:p>
     <w:p>
       <w:r>
-        <w:t>To get the image from server according to uuid</w:t>
-      </w:r>
+        <w:t xml:space="preserve">To get the image from server according to </w:t>
+      </w:r>
+      <w:proofErr w:type="spellStart"/>
+      <w:r>
+        <w:t>uuid</w:t>
+      </w:r>
+      <w:proofErr w:type="spellEnd"/>
     </w:p>
     <w:p/>
     <w:p>
@@ -400,8 +613,13 @@
       </w:r>
     </w:p>
     <w:p>
-      <w:r>
-        <w:t>the log should be in this format:</w:t>
+      <w:proofErr w:type="gramStart"/>
+      <w:r>
+        <w:t>the</w:t>
+      </w:r>
+      <w:proofErr w:type="gramEnd"/>
+      <w:r>
+        <w:t xml:space="preserve"> log should be in this format:</w:t>
       </w:r>
     </w:p>
     <w:p>
@@ -410,28 +628,57 @@
       </w:r>
     </w:p>
     <w:p>
-      <w:r>
-        <w:t>userId: "69534c53-2174-44b7-b42a-4077d7aa6557"</w:t>
-      </w:r>
-    </w:p>
-    <w:p>
-      <w:r>
-        <w:t>type: "User action"</w:t>
-      </w:r>
-    </w:p>
-    <w:p>
-      <w:r>
-        <w:t>subject: "Click Item"</w:t>
-      </w:r>
-    </w:p>
-    <w:p>
-      <w:r>
-        <w:t>message: "f27b201b-f7f7-46a8-a93a-966170081b4e"</w:t>
-      </w:r>
-    </w:p>
-    <w:p>
-      <w:r>
-        <w:t>logTime: 20150216161521</w:t>
+      <w:proofErr w:type="spellStart"/>
+      <w:proofErr w:type="gramStart"/>
+      <w:r>
+        <w:t>userId</w:t>
+      </w:r>
+      <w:proofErr w:type="spellEnd"/>
+      <w:proofErr w:type="gramEnd"/>
+      <w:r>
+        <w:t>: "69534c53-2174-44b7-b42a-4077d7aa6557"</w:t>
+      </w:r>
+    </w:p>
+    <w:p>
+      <w:proofErr w:type="gramStart"/>
+      <w:r>
+        <w:t>type</w:t>
+      </w:r>
+      <w:proofErr w:type="gramEnd"/>
+      <w:r>
+        <w:t>: "User action"</w:t>
+      </w:r>
+    </w:p>
+    <w:p>
+      <w:proofErr w:type="gramStart"/>
+      <w:r>
+        <w:t>subject</w:t>
+      </w:r>
+      <w:proofErr w:type="gramEnd"/>
+      <w:r>
+        <w:t>: "Click Item"</w:t>
+      </w:r>
+    </w:p>
+    <w:p>
+      <w:proofErr w:type="gramStart"/>
+      <w:r>
+        <w:t>message</w:t>
+      </w:r>
+      <w:proofErr w:type="gramEnd"/>
+      <w:r>
+        <w:t>: "f27b201b-f7f7-46a8-a93a-966170081b4e"</w:t>
+      </w:r>
+    </w:p>
+    <w:p>
+      <w:proofErr w:type="spellStart"/>
+      <w:proofErr w:type="gramStart"/>
+      <w:r>
+        <w:t>logTime</w:t>
+      </w:r>
+      <w:proofErr w:type="spellEnd"/>
+      <w:proofErr w:type="gramEnd"/>
+      <w:r>
+        <w:t>: 20150216161521</w:t>
       </w:r>
     </w:p>
     <w:p>
@@ -457,8 +704,13 @@
       </w:r>
     </w:p>
     <w:p>
-      <w:r>
-        <w:t>if success you will receive this reply message:</w:t>
+      <w:proofErr w:type="gramStart"/>
+      <w:r>
+        <w:t>if</w:t>
+      </w:r>
+      <w:proofErr w:type="gramEnd"/>
+      <w:r>
+        <w:t xml:space="preserve"> success you will receive this reply message:</w:t>
       </w:r>
     </w:p>
     <w:p>
@@ -467,18 +719,33 @@
       </w:r>
     </w:p>
     <w:p>
-      <w:r>
-        <w:t>code: "Success"</w:t>
-      </w:r>
-    </w:p>
-    <w:p>
-      <w:r>
-        <w:t>subject: "Log added"</w:t>
-      </w:r>
-    </w:p>
-    <w:p>
-      <w:r>
-        <w:t>message: ""</w:t>
+      <w:proofErr w:type="gramStart"/>
+      <w:r>
+        <w:t>code</w:t>
+      </w:r>
+      <w:proofErr w:type="gramEnd"/>
+      <w:r>
+        <w:t>: "Success"</w:t>
+      </w:r>
+    </w:p>
+    <w:p>
+      <w:proofErr w:type="gramStart"/>
+      <w:r>
+        <w:t>subject</w:t>
+      </w:r>
+      <w:proofErr w:type="gramEnd"/>
+      <w:r>
+        <w:t>: "Log added"</w:t>
+      </w:r>
+    </w:p>
+    <w:p>
+      <w:proofErr w:type="gramStart"/>
+      <w:r>
+        <w:t>message</w:t>
+      </w:r>
+      <w:proofErr w:type="gramEnd"/>
+      <w:r>
+        <w:t>: ""</w:t>
       </w:r>
     </w:p>
     <w:p>
@@ -506,8 +773,13 @@
       </w:r>
     </w:p>
     <w:p>
-      <w:r>
-        <w:t>to get all the log from server</w:t>
+      <w:proofErr w:type="gramStart"/>
+      <w:r>
+        <w:t>to</w:t>
+      </w:r>
+      <w:proofErr w:type="gramEnd"/>
+      <w:r>
+        <w:t xml:space="preserve"> get all the log from server</w:t>
       </w:r>
     </w:p>
     <w:p/>
@@ -523,8 +795,71 @@
       <w:pPr>
         <w:pStyle w:val="2"/>
       </w:pPr>
-      <w:r>
-        <w:t>1)Share Category Function:</w:t>
+      <w:proofErr w:type="gramStart"/>
+      <w:r>
+        <w:t>1)Share</w:t>
+      </w:r>
+      <w:proofErr w:type="gramEnd"/>
+      <w:r>
+        <w:t xml:space="preserve"> Category Function:</w:t>
+      </w:r>
+    </w:p>
+    <w:p>
+      <w:proofErr w:type="gramStart"/>
+      <w:r>
+        <w:t>http:</w:t>
+      </w:r>
+      <w:proofErr w:type="gramEnd"/>
+      <w:r>
+        <w:t>/</w:t>
+      </w:r>
+      <w:r>
+        <w:t>/&lt;domain&gt;/&lt;application_name&gt;/</w:t>
+      </w:r>
+      <w:r>
+        <w:t>category/share/{categoryId}</w:t>
+      </w:r>
+    </w:p>
+    <w:p>
+      <w:r>
+        <w:t>e.g. http:/</w:t>
+      </w:r>
+      <w:r>
+        <w:t>/&lt;domain&gt;/&lt;application_name&gt;/</w:t>
+      </w:r>
+      <w:r>
+        <w:t>category/share/00000000-0000-0000-0002-000000000001</w:t>
+      </w:r>
+    </w:p>
+    <w:p>
+      <w:proofErr w:type="gramStart"/>
+      <w:r>
+        <w:t>if</w:t>
+      </w:r>
+      <w:proofErr w:type="gramEnd"/>
+      <w:r>
+        <w:t xml:space="preserve"> success , you will got {"</w:t>
+      </w:r>
+      <w:proofErr w:type="spellStart"/>
+      <w:r>
+        <w:t>code":"Succes</w:t>
+      </w:r>
+      <w:bookmarkStart w:id="0" w:name="_GoBack"/>
+      <w:bookmarkEnd w:id="0"/>
+      <w:r>
+        <w:t>s","subject":"Success","message</w:t>
+      </w:r>
+      <w:proofErr w:type="spellEnd"/>
+      <w:r>
+        <w:t>":""}</w:t>
+      </w:r>
+    </w:p>
+    <w:p>
+      <w:pPr>
+        <w:pStyle w:val="2"/>
+      </w:pPr>
+      <w:r>
+        <w:t xml:space="preserve">2) View Shared Category List: </w:t>
       </w:r>
     </w:p>
     <w:p>
@@ -535,41 +870,6 @@
         <w:t>/&lt;domain&gt;/&lt;application_name&gt;/</w:t>
       </w:r>
       <w:r>
-        <w:t>category/share/{categoryId}</w:t>
-      </w:r>
-    </w:p>
-    <w:p>
-      <w:r>
-        <w:t>e.g. http:/</w:t>
-      </w:r>
-      <w:r>
-        <w:t>/&lt;domain&gt;/&lt;application_name&gt;/</w:t>
-      </w:r>
-      <w:r>
-        <w:t>category/share/00000000-0000-0000-0002-000000000001</w:t>
-      </w:r>
-    </w:p>
-    <w:p>
-      <w:r>
-        <w:t>if success , you will got {"code":"Success","subject":"Success","message":""}</w:t>
-      </w:r>
-    </w:p>
-    <w:p>
-      <w:pPr>
-        <w:pStyle w:val="2"/>
-      </w:pPr>
-      <w:r>
-        <w:t xml:space="preserve">2) View Shared Category List: </w:t>
-      </w:r>
-    </w:p>
-    <w:p>
-      <w:r>
-        <w:t>http:/</w:t>
-      </w:r>
-      <w:r>
-        <w:t>/&lt;domain&gt;/&lt;application_name&gt;/</w:t>
-      </w:r>
-      <w:r>
         <w:t>category/share</w:t>
       </w:r>
     </w:p>
@@ -607,13 +907,24 @@
           <w:lang w:eastAsia="zh-CN"/>
         </w:rPr>
       </w:pPr>
+      <w:proofErr w:type="spellStart"/>
+      <w:proofErr w:type="gramStart"/>
       <w:r>
         <w:rPr>
           <w:rFonts w:eastAsia="宋体"/>
           <w:i/>
           <w:lang w:eastAsia="zh-CN"/>
         </w:rPr>
-        <w:t xml:space="preserve">e.g </w:t>
+        <w:t>e.g</w:t>
+      </w:r>
+      <w:proofErr w:type="spellEnd"/>
+      <w:r>
+        <w:rPr>
+          <w:rFonts w:eastAsia="宋体"/>
+          <w:i/>
+          <w:lang w:eastAsia="zh-CN"/>
+        </w:rPr>
+        <w:t xml:space="preserve"> </w:t>
       </w:r>
       <w:r>
         <w:rPr>
@@ -628,14 +939,9 @@
           <w:sz w:val="19"/>
           <w:szCs w:val="19"/>
         </w:rPr>
-        <w:t>http://sepc155.se.cuhk.edu.hk:8080</w:t>
-      </w:r>
-      <w:r>
-        <w:rPr>
-          <w:i/>
-        </w:rPr>
-        <w:t>/</w:t>
-      </w:r>
+        <w:t>http</w:t>
+      </w:r>
+      <w:proofErr w:type="gramEnd"/>
       <w:r>
         <w:rPr>
           <w:rFonts w:ascii="NSimSun" w:hAnsi="NSimSun" w:cs="NSimSun"/>
@@ -643,7 +949,13 @@
           <w:sz w:val="19"/>
           <w:szCs w:val="19"/>
         </w:rPr>
-        <w:t>ECommuBook2-2.0.4</w:t>
+        <w:t>://sepc155.se.cuhk.edu.hk:8080</w:t>
+      </w:r>
+      <w:r>
+        <w:rPr>
+          <w:i/>
+        </w:rPr>
+        <w:t>/</w:t>
       </w:r>
       <w:r>
         <w:rPr>
@@ -652,6 +964,15 @@
           <w:sz w:val="19"/>
           <w:szCs w:val="19"/>
         </w:rPr>
+        <w:t>ECommuBook2-2.0.4</w:t>
+      </w:r>
+      <w:r>
+        <w:rPr>
+          <w:rFonts w:ascii="NSimSun" w:hAnsi="NSimSun" w:cs="NSimSun"/>
+          <w:i/>
+          <w:sz w:val="19"/>
+          <w:szCs w:val="19"/>
+        </w:rPr>
         <w:t>-SNAPSHOT/</w:t>
       </w:r>
       <w:r>
@@ -680,17 +1001,54 @@
         <w:t>/&lt;application_name&gt;/</w:t>
       </w:r>
       <w:r>
-        <w:t>userProfile/{userId}/addCategory/{categoryId}</w:t>
-      </w:r>
-    </w:p>
-    <w:p>
-      <w:r>
-        <w:t>It will add the (categoryId) to the user profile (userId), user can sync the user profile to download the new category.</w:t>
-      </w:r>
-    </w:p>
-    <w:p>
-      <w:r>
-        <w:t>if success , you will got success message.</w:t>
+        <w:t>userProfile</w:t>
+      </w:r>
+      <w:proofErr w:type="gramStart"/>
+      <w:r>
+        <w:t>/{</w:t>
+      </w:r>
+      <w:proofErr w:type="gramEnd"/>
+      <w:r>
+        <w:t>userId}/addCategory/{categoryId}</w:t>
+      </w:r>
+    </w:p>
+    <w:p>
+      <w:r>
+        <w:t>It will add the (</w:t>
+      </w:r>
+      <w:proofErr w:type="spellStart"/>
+      <w:r>
+        <w:t>categoryId</w:t>
+      </w:r>
+      <w:proofErr w:type="spellEnd"/>
+      <w:r>
+        <w:t>) to the user profile (</w:t>
+      </w:r>
+      <w:proofErr w:type="spellStart"/>
+      <w:r>
+        <w:t>userId</w:t>
+      </w:r>
+      <w:proofErr w:type="spellEnd"/>
+      <w:r>
+        <w:t>)</w:t>
+      </w:r>
+      <w:proofErr w:type="gramStart"/>
+      <w:r>
+        <w:t>,</w:t>
+      </w:r>
+      <w:proofErr w:type="gramEnd"/>
+      <w:r>
+        <w:t xml:space="preserve"> user can sync the user profile to download the new category.</w:t>
+      </w:r>
+    </w:p>
+    <w:p>
+      <w:proofErr w:type="gramStart"/>
+      <w:r>
+        <w:t>if</w:t>
+      </w:r>
+      <w:proofErr w:type="gramEnd"/>
+      <w:r>
+        <w:t xml:space="preserve"> success , you will got success message.</w:t>
       </w:r>
     </w:p>
     <w:p>
@@ -828,7 +1186,23 @@
     </w:p>
     <w:p>
       <w:r>
-        <w:t>Get the synthesis speech of &lt;text&gt; in &lt;speechLanguageCode&gt; with &lt;speechGender&gt; gender</w:t>
+        <w:t>Get the synthesis speech of &lt;text&gt; in &lt;</w:t>
+      </w:r>
+      <w:proofErr w:type="spellStart"/>
+      <w:r>
+        <w:t>speechLanguageCode</w:t>
+      </w:r>
+      <w:proofErr w:type="spellEnd"/>
+      <w:r>
+        <w:t>&gt; with &lt;</w:t>
+      </w:r>
+      <w:proofErr w:type="spellStart"/>
+      <w:r>
+        <w:t>speechGender</w:t>
+      </w:r>
+      <w:proofErr w:type="spellEnd"/>
+      <w:r>
+        <w:t>&gt; gender</w:t>
       </w:r>
     </w:p>
     <w:p>
@@ -963,16 +1337,72 @@
           <w:rFonts w:eastAsia="宋体"/>
           <w:lang w:eastAsia="zh-CN"/>
         </w:rPr>
-        <w:t>/var/lib/e-commu-book/audio/serverStorage</w:t>
-      </w:r>
+        <w:t>/</w:t>
+      </w:r>
+      <w:proofErr w:type="spellStart"/>
+      <w:r>
+        <w:rPr>
+          <w:rFonts w:eastAsia="宋体"/>
+          <w:lang w:eastAsia="zh-CN"/>
+        </w:rPr>
+        <w:t>var</w:t>
+      </w:r>
+      <w:proofErr w:type="spellEnd"/>
+      <w:r>
+        <w:rPr>
+          <w:rFonts w:eastAsia="宋体"/>
+          <w:lang w:eastAsia="zh-CN"/>
+        </w:rPr>
+        <w:t>/lib/e-</w:t>
+      </w:r>
+      <w:proofErr w:type="spellStart"/>
+      <w:r>
+        <w:rPr>
+          <w:rFonts w:eastAsia="宋体"/>
+          <w:lang w:eastAsia="zh-CN"/>
+        </w:rPr>
+        <w:t>commu</w:t>
+      </w:r>
+      <w:proofErr w:type="spellEnd"/>
+      <w:r>
+        <w:rPr>
+          <w:rFonts w:eastAsia="宋体"/>
+          <w:lang w:eastAsia="zh-CN"/>
+        </w:rPr>
+        <w:t>-book/audio/</w:t>
+      </w:r>
+      <w:proofErr w:type="spellStart"/>
+      <w:r>
+        <w:rPr>
+          <w:rFonts w:eastAsia="宋体"/>
+          <w:lang w:eastAsia="zh-CN"/>
+        </w:rPr>
+        <w:t>serverStorage</w:t>
+      </w:r>
+      <w:proofErr w:type="spellEnd"/>
     </w:p>
     <w:p>
       <w:pPr>
         <w:pStyle w:val="2"/>
       </w:pPr>
       <w:r>
-        <w:t>Get VCModelProfile url</w:t>
-      </w:r>
+        <w:t xml:space="preserve">Get </w:t>
+      </w:r>
+      <w:proofErr w:type="spellStart"/>
+      <w:r>
+        <w:t>VCModelProfile</w:t>
+      </w:r>
+      <w:proofErr w:type="spellEnd"/>
+      <w:r>
+        <w:t xml:space="preserve"> </w:t>
+      </w:r>
+      <w:proofErr w:type="spellStart"/>
+      <w:proofErr w:type="gramStart"/>
+      <w:r>
+        <w:t>url</w:t>
+      </w:r>
+      <w:proofErr w:type="spellEnd"/>
+      <w:proofErr w:type="gramEnd"/>
     </w:p>
     <w:p>
       <w:pPr>
@@ -1024,7 +1454,31 @@
     </w:p>
     <w:p>
       <w:r>
-        <w:t>Translate &lt;sourceText&gt; from &lt;sourceLanguage&gt; to &lt;targetLanguage&gt;</w:t>
+        <w:t>Translate &lt;</w:t>
+      </w:r>
+      <w:proofErr w:type="spellStart"/>
+      <w:r>
+        <w:t>sourceText</w:t>
+      </w:r>
+      <w:proofErr w:type="spellEnd"/>
+      <w:r>
+        <w:t>&gt; from &lt;</w:t>
+      </w:r>
+      <w:proofErr w:type="spellStart"/>
+      <w:r>
+        <w:t>sourceLanguage</w:t>
+      </w:r>
+      <w:proofErr w:type="spellEnd"/>
+      <w:r>
+        <w:t>&gt; to &lt;</w:t>
+      </w:r>
+      <w:proofErr w:type="spellStart"/>
+      <w:r>
+        <w:t>targetLanguage</w:t>
+      </w:r>
+      <w:proofErr w:type="spellEnd"/>
+      <w:r>
+        <w:t>&gt;</w:t>
       </w:r>
     </w:p>
     <w:p>
@@ -1063,162 +1517,72 @@
       <w:r>
         <w:t xml:space="preserve">e.g. </w:t>
       </w:r>
-      <w:bookmarkStart w:id="0" w:name="_GoBack"/>
-      <w:bookmarkEnd w:id="0"/>
-      <w:r>
-        <w:rPr>
-          <w:rFonts w:ascii="NSimSun" w:hAnsi="NSimSun" w:cs="NSimSun"/>
-          <w:sz w:val="19"/>
-          <w:szCs w:val="19"/>
-        </w:rPr>
-        <w:fldChar w:fldCharType="begin"/>
-      </w:r>
-      <w:r>
-        <w:rPr>
-          <w:rFonts w:ascii="NSimSun" w:hAnsi="NSimSun" w:cs="NSimSun"/>
-          <w:sz w:val="19"/>
-          <w:szCs w:val="19"/>
-        </w:rPr>
-        <w:instrText xml:space="preserve"> HYPERLINK "</w:instrText>
-      </w:r>
-      <w:r>
-        <w:rPr>
-          <w:rFonts w:ascii="NSimSun" w:hAnsi="NSimSun" w:cs="NSimSun"/>
-          <w:sz w:val="19"/>
-          <w:szCs w:val="19"/>
-        </w:rPr>
-        <w:instrText>http://sepc155.se.cuhk.edu.hk:8080</w:instrText>
-      </w:r>
-      <w:r>
-        <w:instrText>/</w:instrText>
-      </w:r>
-      <w:r>
-        <w:rPr>
-          <w:rFonts w:ascii="NSimSun" w:hAnsi="NSimSun" w:cs="NSimSun"/>
-          <w:sz w:val="19"/>
-          <w:szCs w:val="19"/>
-        </w:rPr>
-        <w:instrText>ECommuBook2-2.0.</w:instrText>
-      </w:r>
-      <w:r>
-        <w:rPr>
-          <w:rFonts w:ascii="NSimSun" w:eastAsia="宋体" w:hAnsi="NSimSun" w:cs="NSimSun" w:hint="eastAsia"/>
-          <w:sz w:val="19"/>
-          <w:szCs w:val="19"/>
-          <w:lang w:eastAsia="zh-CN"/>
-        </w:rPr>
-        <w:instrText>5</w:instrText>
-      </w:r>
-      <w:r>
-        <w:rPr>
-          <w:rFonts w:ascii="NSimSun" w:hAnsi="NSimSun" w:cs="NSimSun"/>
-          <w:sz w:val="19"/>
-          <w:szCs w:val="19"/>
-        </w:rPr>
-        <w:instrText>-SNAPSHOT</w:instrText>
-      </w:r>
-      <w:r>
-        <w:instrText>/translations/</w:instrText>
-      </w:r>
-      <w:r>
-        <w:rPr>
-          <w:rFonts w:ascii="NSimSun" w:hAnsi="NSimSun" w:cs="NSimSun"/>
-          <w:sz w:val="19"/>
-          <w:szCs w:val="19"/>
-        </w:rPr>
-        <w:instrText>zh-CHS</w:instrText>
-      </w:r>
-      <w:r>
-        <w:instrText>/</w:instrText>
-      </w:r>
-      <w:r>
-        <w:rPr>
-          <w:rFonts w:ascii="NSimSun" w:hAnsi="NSimSun" w:cs="NSimSun"/>
-          <w:sz w:val="19"/>
-          <w:szCs w:val="19"/>
-        </w:rPr>
-        <w:instrText xml:space="preserve">" </w:instrText>
-      </w:r>
-      <w:r>
-        <w:rPr>
-          <w:rFonts w:ascii="NSimSun" w:hAnsi="NSimSun" w:cs="NSimSun"/>
-          <w:sz w:val="19"/>
-          <w:szCs w:val="19"/>
-        </w:rPr>
-        <w:fldChar w:fldCharType="separate"/>
-      </w:r>
-      <w:r>
-        <w:rPr>
-          <w:rStyle w:val="a3"/>
-          <w:rFonts w:ascii="NSimSun" w:hAnsi="NSimSun" w:cs="NSimSun"/>
-          <w:sz w:val="19"/>
-          <w:szCs w:val="19"/>
-        </w:rPr>
-        <w:t>http://sepc155.se.cuhk.edu.hk:8080</w:t>
-      </w:r>
-      <w:r>
-        <w:rPr>
-          <w:rStyle w:val="a3"/>
-        </w:rPr>
-        <w:t>/</w:t>
-      </w:r>
-      <w:r>
-        <w:rPr>
-          <w:rStyle w:val="a3"/>
-          <w:rFonts w:ascii="NSimSun" w:hAnsi="NSimSun" w:cs="NSimSun"/>
-          <w:sz w:val="19"/>
-          <w:szCs w:val="19"/>
-        </w:rPr>
-        <w:t>ECommuBook2-2.0.</w:t>
-      </w:r>
-      <w:r>
-        <w:rPr>
-          <w:rStyle w:val="a3"/>
-          <w:rFonts w:ascii="NSimSun" w:eastAsia="宋体" w:hAnsi="NSimSun" w:cs="NSimSun" w:hint="eastAsia"/>
-          <w:sz w:val="19"/>
-          <w:szCs w:val="19"/>
-          <w:lang w:eastAsia="zh-CN"/>
-        </w:rPr>
-        <w:t>5</w:t>
-      </w:r>
-      <w:r>
-        <w:rPr>
-          <w:rStyle w:val="a3"/>
-          <w:rFonts w:ascii="NSimSun" w:hAnsi="NSimSun" w:cs="NSimSun"/>
-          <w:sz w:val="19"/>
-          <w:szCs w:val="19"/>
-        </w:rPr>
-        <w:t>-SNAPSHOT</w:t>
-      </w:r>
-      <w:r>
-        <w:rPr>
-          <w:rStyle w:val="a3"/>
-        </w:rPr>
-        <w:t>/translations/</w:t>
-      </w:r>
-      <w:r>
-        <w:rPr>
-          <w:rStyle w:val="a3"/>
-          <w:rFonts w:ascii="NSimSun" w:hAnsi="NSimSun" w:cs="NSimSun"/>
-          <w:sz w:val="19"/>
-          <w:szCs w:val="19"/>
-        </w:rPr>
-        <w:t>zh-CHS</w:t>
-      </w:r>
-      <w:r>
-        <w:rPr>
-          <w:rStyle w:val="a3"/>
-        </w:rPr>
-        <w:t>/</w:t>
-      </w:r>
-      <w:r>
-        <w:rPr>
-          <w:rFonts w:ascii="NSimSun" w:hAnsi="NSimSun" w:cs="NSimSun"/>
-          <w:sz w:val="19"/>
-          <w:szCs w:val="19"/>
-        </w:rPr>
-        <w:fldChar w:fldCharType="end"/>
-      </w:r>
+      <w:hyperlink r:id="rId8" w:history="1">
+        <w:r>
+          <w:rPr>
+            <w:rStyle w:val="a3"/>
+            <w:rFonts w:ascii="NSimSun" w:hAnsi="NSimSun" w:cs="NSimSun"/>
+            <w:sz w:val="19"/>
+            <w:szCs w:val="19"/>
+          </w:rPr>
+          <w:t>http://sepc155.se.cuhk.edu.hk:8080</w:t>
+        </w:r>
+        <w:r>
+          <w:rPr>
+            <w:rStyle w:val="a3"/>
+          </w:rPr>
+          <w:t>/</w:t>
+        </w:r>
+        <w:r>
+          <w:rPr>
+            <w:rStyle w:val="a3"/>
+            <w:rFonts w:ascii="NSimSun" w:hAnsi="NSimSun" w:cs="NSimSun"/>
+            <w:sz w:val="19"/>
+            <w:szCs w:val="19"/>
+          </w:rPr>
+          <w:t>ECommuBook2-2.0.</w:t>
+        </w:r>
+        <w:r>
+          <w:rPr>
+            <w:rStyle w:val="a3"/>
+            <w:rFonts w:ascii="NSimSun" w:eastAsia="宋体" w:hAnsi="NSimSun" w:cs="NSimSun" w:hint="eastAsia"/>
+            <w:sz w:val="19"/>
+            <w:szCs w:val="19"/>
+            <w:lang w:eastAsia="zh-CN"/>
+          </w:rPr>
+          <w:t>5</w:t>
+        </w:r>
+        <w:r>
+          <w:rPr>
+            <w:rStyle w:val="a3"/>
+            <w:rFonts w:ascii="NSimSun" w:hAnsi="NSimSun" w:cs="NSimSun"/>
+            <w:sz w:val="19"/>
+            <w:szCs w:val="19"/>
+          </w:rPr>
+          <w:t>-SNAPSHOT</w:t>
+        </w:r>
+        <w:r>
+          <w:rPr>
+            <w:rStyle w:val="a3"/>
+          </w:rPr>
+          <w:t>/translations/</w:t>
+        </w:r>
+        <w:r>
+          <w:rPr>
+            <w:rStyle w:val="a3"/>
+            <w:rFonts w:ascii="NSimSun" w:hAnsi="NSimSun" w:cs="NSimSun"/>
+            <w:sz w:val="19"/>
+            <w:szCs w:val="19"/>
+          </w:rPr>
+          <w:t>zh-CHS</w:t>
+        </w:r>
+        <w:r>
+          <w:rPr>
+            <w:rStyle w:val="a3"/>
+          </w:rPr>
+          <w:t>/</w:t>
+        </w:r>
+      </w:hyperlink>
       <w:r>
         <w:rPr>
           <w:rFonts w:eastAsia="宋体" w:hint="eastAsia"/>
@@ -1314,8 +1678,13 @@
         </w:numPr>
         <w:ind w:firstLineChars="0"/>
       </w:pPr>
-      <w:r>
-        <w:t>Defalut User Pro</w:t>
+      <w:proofErr w:type="spellStart"/>
+      <w:r>
+        <w:t>Defalut</w:t>
+      </w:r>
+      <w:proofErr w:type="spellEnd"/>
+      <w:r>
+        <w:t xml:space="preserve"> User Pro</w:t>
       </w:r>
       <w:r>
         <w:t>file: Delete useless attribute</w:t>
@@ -1470,12 +1839,14 @@
         </w:rPr>
         <w:t xml:space="preserve">Server </w:t>
       </w:r>
+      <w:proofErr w:type="spellStart"/>
       <w:r>
         <w:rPr>
           <w:rStyle w:val="1Char"/>
         </w:rPr>
         <w:t>Cmd</w:t>
       </w:r>
+      <w:proofErr w:type="spellEnd"/>
       <w:r>
         <w:rPr>
           <w:rFonts w:eastAsia="宋体"/>
@@ -1500,6 +1871,7 @@
         </w:rPr>
         <w:t xml:space="preserve">Reboot server: </w:t>
       </w:r>
+      <w:proofErr w:type="spellStart"/>
       <w:r>
         <w:rPr>
           <w:rFonts w:eastAsia="宋体"/>
@@ -1507,22 +1879,64 @@
           <w:i/>
           <w:lang w:eastAsia="zh-CN"/>
         </w:rPr>
-        <w:t>sudo shutdown –r now</w:t>
-      </w:r>
-    </w:p>
-    <w:p>
-      <w:pPr>
-        <w:rPr>
-          <w:rFonts w:eastAsia="宋体"/>
-          <w:lang w:eastAsia="zh-CN"/>
-        </w:rPr>
-      </w:pPr>
-      <w:r>
-        <w:rPr>
-          <w:rFonts w:eastAsia="宋体"/>
-          <w:lang w:eastAsia="zh-CN"/>
-        </w:rPr>
-        <w:t>HCCL User/Pass: (hccl/hcclAdmin)</w:t>
+        <w:t>sudo</w:t>
+      </w:r>
+      <w:proofErr w:type="spellEnd"/>
+      <w:r>
+        <w:rPr>
+          <w:rFonts w:eastAsia="宋体"/>
+          <w:b/>
+          <w:i/>
+          <w:lang w:eastAsia="zh-CN"/>
+        </w:rPr>
+        <w:t xml:space="preserve"> shutdown –r now</w:t>
+      </w:r>
+    </w:p>
+    <w:p>
+      <w:pPr>
+        <w:rPr>
+          <w:rFonts w:eastAsia="宋体"/>
+          <w:lang w:eastAsia="zh-CN"/>
+        </w:rPr>
+      </w:pPr>
+      <w:r>
+        <w:rPr>
+          <w:rFonts w:eastAsia="宋体"/>
+          <w:lang w:eastAsia="zh-CN"/>
+        </w:rPr>
+        <w:t>HCCL User/Pass: (</w:t>
+      </w:r>
+      <w:proofErr w:type="spellStart"/>
+      <w:r>
+        <w:rPr>
+          <w:rFonts w:eastAsia="宋体"/>
+          <w:lang w:eastAsia="zh-CN"/>
+        </w:rPr>
+        <w:t>hccl</w:t>
+      </w:r>
+      <w:proofErr w:type="spellEnd"/>
+      <w:r>
+        <w:rPr>
+          <w:rFonts w:eastAsia="宋体"/>
+          <w:lang w:eastAsia="zh-CN"/>
+        </w:rPr>
+        <w:t>/</w:t>
+      </w:r>
+      <w:proofErr w:type="spellStart"/>
+      <w:r>
+        <w:rPr>
+          <w:rFonts w:eastAsia="宋体"/>
+          <w:lang w:eastAsia="zh-CN"/>
+        </w:rPr>
+        <w:t>hcclAdmin</w:t>
+      </w:r>
+      <w:proofErr w:type="spellEnd"/>
+      <w:r>
+        <w:rPr>
+          <w:rFonts w:eastAsia="宋体"/>
+          <w:lang w:eastAsia="zh-CN"/>
+        </w:rPr>
+        <w:t>)</w:t>
       </w:r>
     </w:p>
     <w:p>
@@ -1544,7 +1958,7 @@
         </w:rPr>
         <w:t xml:space="preserve">Server Path: </w:t>
       </w:r>
-      <w:hyperlink r:id="rId8" w:tgtFrame="_blank" w:history="1">
+      <w:hyperlink r:id="rId9" w:tgtFrame="_blank" w:history="1">
         <w:r>
           <w:rPr>
             <w:rFonts w:ascii="Verdana" w:hAnsi="Verdana"/>

</xml_diff>

<commit_message>
Add Post Log Client Side
</commit_message>
<xml_diff>
--- a/ECommuBook-APIs.docx
+++ b/ECommuBook-APIs.docx
@@ -1223,19 +1223,17 @@
           <w:numId w:val="1"/>
         </w:numPr>
         <w:ind w:firstLineChars="0"/>
-      </w:pPr>
-      <w:r>
-        <w:t>Defalut User Pro</w:t>
-      </w:r>
-      <w:r>
-        <w:t>file: Delete useless attribute</w:t>
-      </w:r>
-      <w:r>
-        <w:rPr>
-          <w:rFonts w:eastAsia="宋体" w:hint="eastAsia"/>
-          <w:lang w:eastAsia="zh-CN"/>
-        </w:rPr>
-        <w:t xml:space="preserve"> </w:t>
+        <w:rPr>
+          <w:rFonts w:eastAsia="宋体"/>
+          <w:lang w:eastAsia="zh-CN"/>
+        </w:rPr>
+      </w:pPr>
+      <w:r>
+        <w:rPr>
+          <w:rFonts w:eastAsia="宋体"/>
+          <w:lang w:eastAsia="zh-CN"/>
+        </w:rPr>
+        <w:t xml:space="preserve">Handle Log </w:t>
       </w:r>
     </w:p>
     <w:p>
@@ -1246,12 +1244,80 @@
           <w:numId w:val="1"/>
         </w:numPr>
         <w:ind w:firstLineChars="0"/>
-      </w:pPr>
-      <w:r>
-        <w:t>User Login</w:t>
-      </w:r>
-      <w:r>
-        <w:t xml:space="preserve"> (Add to User Information Page)</w:t>
+        <w:rPr>
+          <w:rFonts w:eastAsia="宋体"/>
+          <w:lang w:eastAsia="zh-CN"/>
+        </w:rPr>
+      </w:pPr>
+      <w:r>
+        <w:rPr>
+          <w:rFonts w:eastAsia="宋体"/>
+          <w:lang w:eastAsia="zh-CN"/>
+        </w:rPr>
+        <w:t>Feedback Page</w:t>
+      </w:r>
+    </w:p>
+    <w:p>
+      <w:pPr>
+        <w:pStyle w:val="a4"/>
+        <w:numPr>
+          <w:ilvl w:val="0"/>
+          <w:numId w:val="3"/>
+        </w:numPr>
+        <w:ind w:firstLineChars="0"/>
+        <w:rPr>
+          <w:rFonts w:eastAsia="宋体"/>
+          <w:lang w:eastAsia="zh-CN"/>
+        </w:rPr>
+      </w:pPr>
+      <w:r>
+        <w:rPr>
+          <w:rFonts w:eastAsia="宋体"/>
+          <w:lang w:eastAsia="zh-CN"/>
+        </w:rPr>
+        <w:t>Text or selection</w:t>
+      </w:r>
+    </w:p>
+    <w:p>
+      <w:pPr>
+        <w:pStyle w:val="a4"/>
+        <w:numPr>
+          <w:ilvl w:val="0"/>
+          <w:numId w:val="3"/>
+        </w:numPr>
+        <w:ind w:firstLineChars="0"/>
+        <w:rPr>
+          <w:rFonts w:eastAsia="宋体"/>
+          <w:lang w:eastAsia="zh-CN"/>
+        </w:rPr>
+      </w:pPr>
+      <w:r>
+        <w:rPr>
+          <w:rFonts w:eastAsia="宋体"/>
+          <w:lang w:eastAsia="zh-CN"/>
+        </w:rPr>
+        <w:t>Picture</w:t>
+      </w:r>
+    </w:p>
+    <w:p>
+      <w:pPr>
+        <w:pStyle w:val="a4"/>
+        <w:numPr>
+          <w:ilvl w:val="0"/>
+          <w:numId w:val="3"/>
+        </w:numPr>
+        <w:ind w:firstLineChars="0"/>
+        <w:rPr>
+          <w:rFonts w:eastAsia="宋体"/>
+          <w:lang w:eastAsia="zh-CN"/>
+        </w:rPr>
+      </w:pPr>
+      <w:r>
+        <w:rPr>
+          <w:rFonts w:eastAsia="宋体"/>
+          <w:lang w:eastAsia="zh-CN"/>
+        </w:rPr>
+        <w:t>Audio</w:t>
       </w:r>
     </w:p>
     <w:p>
@@ -1263,16 +1329,16 @@
         </w:numPr>
         <w:ind w:firstLineChars="0"/>
         <w:rPr>
-          <w:rFonts w:eastAsia="宋体" w:hint="eastAsia"/>
-          <w:lang w:eastAsia="zh-CN"/>
-        </w:rPr>
-      </w:pPr>
-      <w:r>
-        <w:rPr>
-          <w:rFonts w:eastAsia="宋体"/>
-          <w:lang w:eastAsia="zh-CN"/>
-        </w:rPr>
-        <w:t xml:space="preserve">Handle Log </w:t>
+          <w:rFonts w:eastAsia="宋体"/>
+          <w:lang w:eastAsia="zh-CN"/>
+        </w:rPr>
+      </w:pPr>
+      <w:r>
+        <w:rPr>
+          <w:rFonts w:eastAsia="宋体"/>
+          <w:lang w:eastAsia="zh-CN"/>
+        </w:rPr>
+        <w:t>About us</w:t>
       </w:r>
     </w:p>
     <w:p>
@@ -1293,10 +1359,15 @@
           <w:rFonts w:eastAsia="宋体"/>
           <w:lang w:eastAsia="zh-CN"/>
         </w:rPr>
-        <w:t>Share Page bug</w:t>
-      </w:r>
-      <w:bookmarkStart w:id="0" w:name="_GoBack"/>
-      <w:bookmarkEnd w:id="0"/>
+        <w:t>Voice Recording</w:t>
+      </w:r>
+      <w:r>
+        <w:rPr>
+          <w:rFonts w:eastAsia="宋体"/>
+          <w:lang w:eastAsia="zh-CN"/>
+        </w:rPr>
+        <w:t xml:space="preserve"> ()</w:t>
+      </w:r>
     </w:p>
     <w:p>
       <w:pPr>
@@ -1307,6 +1378,48 @@
         </w:numPr>
         <w:ind w:firstLineChars="0"/>
         <w:rPr>
+          <w:rFonts w:eastAsia="宋体" w:hint="eastAsia"/>
+          <w:lang w:eastAsia="zh-CN"/>
+        </w:rPr>
+      </w:pPr>
+      <w:r>
+        <w:rPr>
+          <w:rFonts w:eastAsia="宋体"/>
+          <w:lang w:eastAsia="zh-CN"/>
+        </w:rPr>
+        <w:t xml:space="preserve">Popup image size </w:t>
+      </w:r>
+    </w:p>
+    <w:p>
+      <w:pPr>
+        <w:pStyle w:val="a4"/>
+        <w:numPr>
+          <w:ilvl w:val="0"/>
+          <w:numId w:val="1"/>
+        </w:numPr>
+        <w:ind w:firstLineChars="0"/>
+        <w:rPr>
+          <w:rFonts w:eastAsia="宋体"/>
+          <w:lang w:eastAsia="zh-CN"/>
+        </w:rPr>
+      </w:pPr>
+      <w:r>
+        <w:rPr>
+          <w:rFonts w:eastAsia="宋体"/>
+          <w:lang w:eastAsia="zh-CN"/>
+        </w:rPr>
+        <w:t>Google Auto-Speech-recognizer</w:t>
+      </w:r>
+    </w:p>
+    <w:p>
+      <w:pPr>
+        <w:pStyle w:val="a4"/>
+        <w:numPr>
+          <w:ilvl w:val="0"/>
+          <w:numId w:val="1"/>
+        </w:numPr>
+        <w:ind w:firstLineChars="0"/>
+        <w:rPr>
           <w:rFonts w:eastAsia="宋体"/>
           <w:lang w:eastAsia="zh-CN"/>
         </w:rPr>
@@ -1339,6 +1452,34 @@
         </w:rPr>
         <w:t>唐诗</w:t>
       </w:r>
+      <w:r>
+        <w:rPr>
+          <w:rFonts w:eastAsia="宋体" w:hint="eastAsia"/>
+          <w:lang w:eastAsia="zh-CN"/>
+        </w:rPr>
+        <w:t xml:space="preserve"> </w:t>
+      </w:r>
+      <w:r>
+        <w:rPr>
+          <w:rFonts w:eastAsia="宋体" w:hint="eastAsia"/>
+          <w:lang w:eastAsia="zh-CN"/>
+        </w:rPr>
+        <w:t>（网上有</w:t>
+      </w:r>
+      <w:r>
+        <w:rPr>
+          <w:rFonts w:eastAsia="宋体" w:hint="eastAsia"/>
+          <w:lang w:eastAsia="zh-CN"/>
+        </w:rPr>
+        <w:t>data</w:t>
+      </w:r>
+      <w:r>
+        <w:rPr>
+          <w:rFonts w:eastAsia="宋体" w:hint="eastAsia"/>
+          <w:lang w:eastAsia="zh-CN"/>
+        </w:rPr>
+        <w:t>去找）</w:t>
+      </w:r>
     </w:p>
     <w:p>
       <w:pPr>
@@ -1381,6 +1522,29 @@
         </w:rPr>
         <w:t>面部表情练习</w:t>
       </w:r>
+    </w:p>
+    <w:p>
+      <w:pPr>
+        <w:pStyle w:val="a4"/>
+        <w:numPr>
+          <w:ilvl w:val="0"/>
+          <w:numId w:val="1"/>
+        </w:numPr>
+        <w:ind w:firstLineChars="0"/>
+        <w:rPr>
+          <w:rFonts w:eastAsia="宋体"/>
+          <w:lang w:eastAsia="zh-CN"/>
+        </w:rPr>
+      </w:pPr>
+      <w:r>
+        <w:rPr>
+          <w:rFonts w:eastAsia="宋体"/>
+          <w:lang w:eastAsia="zh-CN"/>
+        </w:rPr>
+        <w:t>Stable Version</w:t>
+      </w:r>
+      <w:bookmarkStart w:id="0" w:name="_GoBack"/>
+      <w:bookmarkEnd w:id="0"/>
     </w:p>
     <w:p>
       <w:pPr>
@@ -1615,10 +1779,10 @@
     </w:lvl>
   </w:abstractNum>
   <w:abstractNum w:abstractNumId="1">
-    <w:nsid w:val="44261CFA"/>
+    <w:nsid w:val="2E326533"/>
     <w:multiLevelType w:val="hybridMultilevel"/>
-    <w:tmpl w:val="C5F845A2"/>
-    <w:lvl w:ilvl="0" w:tplc="03DEB582">
+    <w:tmpl w:val="52B8C1F8"/>
+    <w:lvl w:ilvl="0" w:tplc="25D23038">
       <w:start w:val="1"/>
       <w:numFmt w:val="lowerLetter"/>
       <w:lvlText w:val="%1."/>
@@ -1703,10 +1867,102 @@
       </w:pPr>
     </w:lvl>
   </w:abstractNum>
+  <w:abstractNum w:abstractNumId="2">
+    <w:nsid w:val="44261CFA"/>
+    <w:multiLevelType w:val="hybridMultilevel"/>
+    <w:tmpl w:val="C5F845A2"/>
+    <w:lvl w:ilvl="0" w:tplc="03DEB582">
+      <w:start w:val="1"/>
+      <w:numFmt w:val="lowerLetter"/>
+      <w:lvlText w:val="%1."/>
+      <w:lvlJc w:val="left"/>
+      <w:pPr>
+        <w:ind w:left="720" w:hanging="360"/>
+      </w:pPr>
+      <w:rPr>
+        <w:rFonts w:hint="default"/>
+      </w:rPr>
+    </w:lvl>
+    <w:lvl w:ilvl="1" w:tplc="04090019" w:tentative="1">
+      <w:start w:val="1"/>
+      <w:numFmt w:val="lowerLetter"/>
+      <w:lvlText w:val="%2)"/>
+      <w:lvlJc w:val="left"/>
+      <w:pPr>
+        <w:ind w:left="1200" w:hanging="420"/>
+      </w:pPr>
+    </w:lvl>
+    <w:lvl w:ilvl="2" w:tplc="0409001B" w:tentative="1">
+      <w:start w:val="1"/>
+      <w:numFmt w:val="lowerRoman"/>
+      <w:lvlText w:val="%3."/>
+      <w:lvlJc w:val="right"/>
+      <w:pPr>
+        <w:ind w:left="1620" w:hanging="420"/>
+      </w:pPr>
+    </w:lvl>
+    <w:lvl w:ilvl="3" w:tplc="0409000F" w:tentative="1">
+      <w:start w:val="1"/>
+      <w:numFmt w:val="decimal"/>
+      <w:lvlText w:val="%4."/>
+      <w:lvlJc w:val="left"/>
+      <w:pPr>
+        <w:ind w:left="2040" w:hanging="420"/>
+      </w:pPr>
+    </w:lvl>
+    <w:lvl w:ilvl="4" w:tplc="04090019" w:tentative="1">
+      <w:start w:val="1"/>
+      <w:numFmt w:val="lowerLetter"/>
+      <w:lvlText w:val="%5)"/>
+      <w:lvlJc w:val="left"/>
+      <w:pPr>
+        <w:ind w:left="2460" w:hanging="420"/>
+      </w:pPr>
+    </w:lvl>
+    <w:lvl w:ilvl="5" w:tplc="0409001B" w:tentative="1">
+      <w:start w:val="1"/>
+      <w:numFmt w:val="lowerRoman"/>
+      <w:lvlText w:val="%6."/>
+      <w:lvlJc w:val="right"/>
+      <w:pPr>
+        <w:ind w:left="2880" w:hanging="420"/>
+      </w:pPr>
+    </w:lvl>
+    <w:lvl w:ilvl="6" w:tplc="0409000F" w:tentative="1">
+      <w:start w:val="1"/>
+      <w:numFmt w:val="decimal"/>
+      <w:lvlText w:val="%7."/>
+      <w:lvlJc w:val="left"/>
+      <w:pPr>
+        <w:ind w:left="3300" w:hanging="420"/>
+      </w:pPr>
+    </w:lvl>
+    <w:lvl w:ilvl="7" w:tplc="04090019" w:tentative="1">
+      <w:start w:val="1"/>
+      <w:numFmt w:val="lowerLetter"/>
+      <w:lvlText w:val="%8)"/>
+      <w:lvlJc w:val="left"/>
+      <w:pPr>
+        <w:ind w:left="3720" w:hanging="420"/>
+      </w:pPr>
+    </w:lvl>
+    <w:lvl w:ilvl="8" w:tplc="0409001B" w:tentative="1">
+      <w:start w:val="1"/>
+      <w:numFmt w:val="lowerRoman"/>
+      <w:lvlText w:val="%9."/>
+      <w:lvlJc w:val="right"/>
+      <w:pPr>
+        <w:ind w:left="4140" w:hanging="420"/>
+      </w:pPr>
+    </w:lvl>
+  </w:abstractNum>
   <w:num w:numId="1">
     <w:abstractNumId w:val="0"/>
   </w:num>
   <w:num w:numId="2">
+    <w:abstractNumId w:val="2"/>
+  </w:num>
+  <w:num w:numId="3">
     <w:abstractNumId w:val="1"/>
   </w:num>
 </w:numbering>

</xml_diff>